<commit_message>
modify plot in the vignette and add plot factor in code
</commit_message>
<xml_diff>
--- a/DSPPlugProtQC/eval-normalization-options-vignette.docx
+++ b/DSPPlugProtQC/eval-normalization-options-vignette.docx
@@ -5,12 +5,18 @@
     <w:p>
       <w:pPr>
         <w:rPr>
+          <w:rFonts w:ascii="Helvetica" w:hAnsi="Helvetica" w:cs="Helvetica"/>
           <w:b/>
-        </w:rPr>
-      </w:pPr>
-      <w:r>
-        <w:rPr>
+          <w:sz w:val="28"/>
+          <w:szCs w:val="28"/>
+        </w:rPr>
+      </w:pPr>
+      <w:r>
+        <w:rPr>
+          <w:rFonts w:ascii="Helvetica" w:hAnsi="Helvetica" w:cs="Helvetica"/>
           <w:b/>
+          <w:sz w:val="28"/>
+          <w:szCs w:val="28"/>
         </w:rPr>
         <w:t>Use of the “Evaluate-Normalization-Options” DSP DA plugin</w:t>
       </w:r>
@@ -34,25 +40,7 @@
           <w:sz w:val="21"/>
           <w:szCs w:val="21"/>
         </w:rPr>
-        <w:t xml:space="preserve">This vignette is a guide to running the </w:t>
-      </w:r>
-      <w:r>
-        <w:rPr>
-          <w:rFonts w:ascii="Helvetica" w:hAnsi="Helvetica" w:cs="Helvetica"/>
-          <w:color w:val="000000"/>
-          <w:sz w:val="21"/>
-          <w:szCs w:val="21"/>
-        </w:rPr>
-        <w:t xml:space="preserve">Evaluate-Normalization-Options </w:t>
-      </w:r>
-      <w:r>
-        <w:rPr>
-          <w:rFonts w:ascii="Helvetica" w:hAnsi="Helvetica" w:cs="Helvetica"/>
-          <w:color w:val="000000"/>
-          <w:sz w:val="21"/>
-          <w:szCs w:val="21"/>
-        </w:rPr>
-        <w:t xml:space="preserve">DSP DA plugin and interpreting the resulting plots. </w:t>
+        <w:t xml:space="preserve">This vignette is a guide to running the Evaluate-Normalization-Options DSP DA plugin and interpreting the resulting plots. </w:t>
       </w:r>
     </w:p>
     <w:p>
@@ -111,47 +99,7 @@
           <w:sz w:val="21"/>
           <w:szCs w:val="21"/>
         </w:rPr>
-        <w:t xml:space="preserve">This plug-in was designed for data from the </w:t>
-      </w:r>
-      <w:proofErr w:type="spellStart"/>
-      <w:r>
-        <w:rPr>
-          <w:rFonts w:ascii="Helvetica" w:hAnsi="Helvetica" w:cs="Helvetica"/>
-          <w:color w:val="000000"/>
-          <w:sz w:val="21"/>
-          <w:szCs w:val="21"/>
-        </w:rPr>
-        <w:t>GeoMx</w:t>
-      </w:r>
-      <w:proofErr w:type="spellEnd"/>
-      <w:r>
-        <w:rPr>
-          <w:rFonts w:ascii="Helvetica" w:hAnsi="Helvetica" w:cs="Helvetica"/>
-          <w:color w:val="000000"/>
-          <w:sz w:val="21"/>
-          <w:szCs w:val="21"/>
-        </w:rPr>
-        <w:t xml:space="preserve"> protein assay. It will also work with data from the </w:t>
-      </w:r>
-      <w:proofErr w:type="spellStart"/>
-      <w:r>
-        <w:rPr>
-          <w:rFonts w:ascii="Helvetica" w:hAnsi="Helvetica" w:cs="Helvetica"/>
-          <w:color w:val="000000"/>
-          <w:sz w:val="21"/>
-          <w:szCs w:val="21"/>
-        </w:rPr>
-        <w:t>GeoMx</w:t>
-      </w:r>
-      <w:proofErr w:type="spellEnd"/>
-      <w:r>
-        <w:rPr>
-          <w:rFonts w:ascii="Helvetica" w:hAnsi="Helvetica" w:cs="Helvetica"/>
-          <w:color w:val="000000"/>
-          <w:sz w:val="21"/>
-          <w:szCs w:val="21"/>
-        </w:rPr>
-        <w:t xml:space="preserve"> RNA assay, but some plots will be extraneous.</w:t>
+        <w:t>This plug-in was designed for data from the GeoMx protein assay. It will also work with data from the GeoMx RNA assay, but some plots will be extraneous.</w:t>
       </w:r>
       <w:r>
         <w:rPr>
@@ -169,27 +117,7 @@
           <w:sz w:val="21"/>
           <w:szCs w:val="21"/>
         </w:rPr>
-        <w:t xml:space="preserve">If the </w:t>
-      </w:r>
-      <w:proofErr w:type="spellStart"/>
-      <w:r>
-        <w:rPr>
-          <w:rFonts w:ascii="Helvetica" w:hAnsi="Helvetica" w:cs="Helvetica"/>
-          <w:color w:val="000000"/>
-          <w:sz w:val="21"/>
-          <w:szCs w:val="21"/>
-        </w:rPr>
-        <w:t>nCounter</w:t>
-      </w:r>
-      <w:proofErr w:type="spellEnd"/>
-      <w:r>
-        <w:rPr>
-          <w:rFonts w:ascii="Helvetica" w:hAnsi="Helvetica" w:cs="Helvetica"/>
-          <w:color w:val="000000"/>
-          <w:sz w:val="21"/>
-          <w:szCs w:val="21"/>
-        </w:rPr>
-        <w:t xml:space="preserve"> is used to count probes, then only ERCC-normalized data should be run through this plugin. </w:t>
+        <w:t xml:space="preserve">If the nCounter is used to count probes, then only ERCC-normalized data should be run through this plugin. </w:t>
       </w:r>
     </w:p>
     <w:p>
@@ -250,27 +178,7 @@
           <w:sz w:val="21"/>
           <w:szCs w:val="21"/>
         </w:rPr>
-        <w:t xml:space="preserve">Automatically identifies variables from your </w:t>
-      </w:r>
-      <w:proofErr w:type="spellStart"/>
-      <w:r>
-        <w:rPr>
-          <w:rFonts w:ascii="Helvetica" w:hAnsi="Helvetica" w:cs="Helvetica"/>
-          <w:color w:val="000000"/>
-          <w:sz w:val="21"/>
-          <w:szCs w:val="21"/>
-        </w:rPr>
-        <w:t>segmentAnnotations</w:t>
-      </w:r>
-      <w:proofErr w:type="spellEnd"/>
-      <w:r>
-        <w:rPr>
-          <w:rFonts w:ascii="Helvetica" w:hAnsi="Helvetica" w:cs="Helvetica"/>
-          <w:color w:val="000000"/>
-          <w:sz w:val="21"/>
-          <w:szCs w:val="21"/>
-        </w:rPr>
-        <w:t xml:space="preserve"> that are worth plotting</w:t>
+        <w:t>Automatically identifies variables from your segmentAnnotations that are worth plotting</w:t>
       </w:r>
     </w:p>
     <w:p>
@@ -408,7 +316,7 @@
         <w:pStyle w:val="NormalWeb"/>
         <w:shd w:val="clear" w:color="auto" w:fill="FFFFFF"/>
         <w:spacing w:before="120" w:beforeAutospacing="0" w:after="120" w:afterAutospacing="0"/>
-        <w:ind w:left="360"/>
+        <w:ind w:left="720"/>
         <w:rPr>
           <w:rFonts w:ascii="Helvetica" w:hAnsi="Helvetica" w:cs="Helvetica"/>
           <w:color w:val="000000"/>
@@ -425,6 +333,7 @@
         <w:rPr>
           <w:rFonts w:ascii="Helvetica" w:hAnsi="Helvetica" w:cs="Helvetica"/>
           <w:b/>
+          <w:bCs/>
           <w:color w:val="000000"/>
           <w:sz w:val="21"/>
           <w:szCs w:val="21"/>
@@ -434,6 +343,106 @@
         <w:rPr>
           <w:rFonts w:ascii="Helvetica" w:hAnsi="Helvetica" w:cs="Helvetica"/>
           <w:b/>
+          <w:bCs/>
+          <w:color w:val="000000"/>
+          <w:sz w:val="21"/>
+          <w:szCs w:val="21"/>
+        </w:rPr>
+        <w:t>Setting User Parameters</w:t>
+      </w:r>
+    </w:p>
+    <w:p>
+      <w:pPr>
+        <w:pStyle w:val="NormalWeb"/>
+        <w:shd w:val="clear" w:color="auto" w:fill="FFFFFF"/>
+        <w:spacing w:before="120" w:beforeAutospacing="0" w:after="120" w:afterAutospacing="0"/>
+        <w:rPr>
+          <w:rFonts w:ascii="Helvetica" w:hAnsi="Helvetica" w:cs="Helvetica"/>
+          <w:color w:val="000000"/>
+          <w:sz w:val="21"/>
+          <w:szCs w:val="21"/>
+        </w:rPr>
+      </w:pPr>
+      <w:r>
+        <w:rPr>
+          <w:rFonts w:ascii="Helvetica" w:hAnsi="Helvetica" w:cs="Helvetica"/>
+          <w:color w:val="000000"/>
+          <w:sz w:val="21"/>
+          <w:szCs w:val="21"/>
+        </w:rPr>
+        <w:t>Here is a setting that</w:t>
+      </w:r>
+      <w:r>
+        <w:rPr>
+          <w:rFonts w:ascii="Helvetica" w:hAnsi="Helvetica" w:cs="Helvetica"/>
+          <w:color w:val="000000"/>
+          <w:sz w:val="21"/>
+          <w:szCs w:val="21"/>
+        </w:rPr>
+        <w:t xml:space="preserve"> can be easily adjusted by the user in the plug-in script</w:t>
+      </w:r>
+      <w:r>
+        <w:rPr>
+          <w:rFonts w:ascii="Helvetica" w:hAnsi="Helvetica" w:cs="Helvetica"/>
+          <w:color w:val="000000"/>
+          <w:sz w:val="21"/>
+          <w:szCs w:val="21"/>
+        </w:rPr>
+        <w:t>:</w:t>
+      </w:r>
+    </w:p>
+    <w:p>
+      <w:pPr>
+        <w:pStyle w:val="NormalWeb"/>
+        <w:shd w:val="clear" w:color="auto" w:fill="FFFFFF"/>
+        <w:spacing w:before="120" w:beforeAutospacing="0" w:after="120" w:afterAutospacing="0"/>
+        <w:rPr>
+          <w:rFonts w:ascii="Helvetica" w:hAnsi="Helvetica" w:cs="Helvetica"/>
+          <w:color w:val="000000"/>
+          <w:sz w:val="21"/>
+          <w:szCs w:val="21"/>
+        </w:rPr>
+      </w:pPr>
+      <w:r>
+        <w:rPr>
+          <w:rFonts w:ascii="Helvetica" w:hAnsi="Helvetica" w:cs="Helvetica"/>
+          <w:color w:val="000000"/>
+          <w:sz w:val="21"/>
+          <w:szCs w:val="21"/>
+        </w:rPr>
+        <w:t>plot_factor – this allows the user to color by their annotation factor of interest for the QC plots.</w:t>
+      </w:r>
+    </w:p>
+    <w:p>
+      <w:pPr>
+        <w:pStyle w:val="NormalWeb"/>
+        <w:shd w:val="clear" w:color="auto" w:fill="FFFFFF"/>
+        <w:spacing w:before="120" w:beforeAutospacing="0" w:after="120" w:afterAutospacing="0"/>
+        <w:rPr>
+          <w:rFonts w:ascii="Helvetica" w:hAnsi="Helvetica" w:cs="Helvetica"/>
+          <w:color w:val="000000"/>
+          <w:sz w:val="21"/>
+          <w:szCs w:val="21"/>
+        </w:rPr>
+      </w:pPr>
+    </w:p>
+    <w:p>
+      <w:pPr>
+        <w:pStyle w:val="NormalWeb"/>
+        <w:shd w:val="clear" w:color="auto" w:fill="FFFFFF"/>
+        <w:spacing w:before="120" w:beforeAutospacing="0" w:after="120" w:afterAutospacing="0"/>
+        <w:rPr>
+          <w:rFonts w:ascii="Helvetica" w:hAnsi="Helvetica" w:cs="Helvetica"/>
+          <w:b/>
+          <w:color w:val="000000"/>
+          <w:sz w:val="21"/>
+          <w:szCs w:val="21"/>
+        </w:rPr>
+      </w:pPr>
+      <w:r>
+        <w:rPr>
+          <w:rFonts w:ascii="Helvetica" w:hAnsi="Helvetica" w:cs="Helvetica"/>
+          <w:b/>
           <w:color w:val="000000"/>
           <w:sz w:val="21"/>
           <w:szCs w:val="21"/>
@@ -453,47 +462,16 @@
           <w:szCs w:val="21"/>
         </w:rPr>
       </w:pPr>
-    </w:p>
-    <w:p>
-      <w:pPr>
-        <w:pStyle w:val="NormalWeb"/>
-        <w:shd w:val="clear" w:color="auto" w:fill="FFFFFF"/>
-        <w:spacing w:before="120" w:beforeAutospacing="0" w:after="120" w:afterAutospacing="0"/>
-        <w:rPr>
-          <w:rFonts w:ascii="Helvetica" w:hAnsi="Helvetica" w:cs="Helvetica"/>
-          <w:color w:val="000000"/>
-          <w:sz w:val="21"/>
-          <w:szCs w:val="21"/>
-        </w:rPr>
-      </w:pPr>
-      <w:r>
-        <w:rPr>
-          <w:rFonts w:ascii="Helvetica" w:hAnsi="Helvetica" w:cs="Helvetica"/>
-          <w:color w:val="000000"/>
-          <w:sz w:val="21"/>
-          <w:szCs w:val="21"/>
-        </w:rPr>
-        <w:t xml:space="preserve">First, we’ll look at the QC plots for housekeepers and negative control </w:t>
-      </w:r>
-      <w:proofErr w:type="spellStart"/>
-      <w:r>
-        <w:rPr>
-          <w:rFonts w:ascii="Helvetica" w:hAnsi="Helvetica" w:cs="Helvetica"/>
-          <w:color w:val="000000"/>
-          <w:sz w:val="21"/>
-          <w:szCs w:val="21"/>
-        </w:rPr>
-        <w:t>IgGs</w:t>
-      </w:r>
-      <w:proofErr w:type="spellEnd"/>
-      <w:r>
-        <w:rPr>
-          <w:rFonts w:ascii="Helvetica" w:hAnsi="Helvetica" w:cs="Helvetica"/>
-          <w:color w:val="000000"/>
-          <w:sz w:val="21"/>
-          <w:szCs w:val="21"/>
-        </w:rPr>
-        <w:t xml:space="preserve">. Our motivating theory is simple: if several probes all accurately measure signal strength, they should be highly correlated with each other. More </w:t>
+      <w:bookmarkStart w:id="0" w:name="_GoBack"/>
+      <w:bookmarkEnd w:id="0"/>
+      <w:r>
+        <w:rPr>
+          <w:rFonts w:ascii="Helvetica" w:hAnsi="Helvetica" w:cs="Helvetica"/>
+          <w:color w:val="000000"/>
+          <w:sz w:val="21"/>
+          <w:szCs w:val="21"/>
+        </w:rPr>
+        <w:t xml:space="preserve">First, we’ll look at the QC plots for housekeepers and negative control IgGs. Our motivating theory is simple: if several probes all accurately measure signal strength, they should be highly correlated with each other. More </w:t>
       </w:r>
       <w:r>
         <w:rPr>
@@ -511,69 +489,29 @@
           <w:sz w:val="21"/>
           <w:szCs w:val="21"/>
         </w:rPr>
-        <w:t xml:space="preserve">, the log-ratios between them should have low SDs. (This latter criterion is similar in spirit to the </w:t>
-      </w:r>
-      <w:proofErr w:type="spellStart"/>
-      <w:r>
-        <w:rPr>
-          <w:rFonts w:ascii="Helvetica" w:hAnsi="Helvetica" w:cs="Helvetica"/>
-          <w:color w:val="000000"/>
-          <w:sz w:val="21"/>
-          <w:szCs w:val="21"/>
-        </w:rPr>
-        <w:t>geNorm</w:t>
-      </w:r>
-      <w:proofErr w:type="spellEnd"/>
-      <w:r>
-        <w:rPr>
-          <w:rFonts w:ascii="Helvetica" w:hAnsi="Helvetica" w:cs="Helvetica"/>
-          <w:color w:val="000000"/>
-          <w:sz w:val="21"/>
-          <w:szCs w:val="21"/>
-        </w:rPr>
-        <w:t xml:space="preserve"> algorithm.)</w:t>
-      </w:r>
-    </w:p>
-    <w:p>
-      <w:pPr>
-        <w:pStyle w:val="NormalWeb"/>
-        <w:shd w:val="clear" w:color="auto" w:fill="FFFFFF"/>
-        <w:spacing w:before="120" w:beforeAutospacing="0" w:after="120" w:afterAutospacing="0"/>
-        <w:rPr>
-          <w:rFonts w:ascii="Helvetica" w:hAnsi="Helvetica" w:cs="Helvetica"/>
-          <w:color w:val="000000"/>
-          <w:sz w:val="21"/>
-          <w:szCs w:val="21"/>
-        </w:rPr>
-      </w:pPr>
-      <w:r>
-        <w:rPr>
-          <w:rFonts w:ascii="Helvetica" w:hAnsi="Helvetica" w:cs="Helvetica"/>
-          <w:color w:val="000000"/>
-          <w:sz w:val="21"/>
-          <w:szCs w:val="21"/>
-        </w:rPr>
-        <w:t>Here’s an example plot QC-</w:t>
-      </w:r>
-      <w:proofErr w:type="spellStart"/>
-      <w:r>
-        <w:rPr>
-          <w:rFonts w:ascii="Helvetica" w:hAnsi="Helvetica" w:cs="Helvetica"/>
-          <w:color w:val="000000"/>
-          <w:sz w:val="21"/>
-          <w:szCs w:val="21"/>
-        </w:rPr>
-        <w:t>ing</w:t>
-      </w:r>
-      <w:proofErr w:type="spellEnd"/>
-      <w:r>
-        <w:rPr>
-          <w:rFonts w:ascii="Helvetica" w:hAnsi="Helvetica" w:cs="Helvetica"/>
-          <w:color w:val="000000"/>
-          <w:sz w:val="21"/>
-          <w:szCs w:val="21"/>
-        </w:rPr>
-        <w:t xml:space="preserve"> the IgG’s:</w:t>
+        <w:t>, the log-ratios between them should have low SDs. (This latter criterion is similar in spirit to the geNorm algorithm.)</w:t>
+      </w:r>
+    </w:p>
+    <w:p>
+      <w:pPr>
+        <w:pStyle w:val="NormalWeb"/>
+        <w:shd w:val="clear" w:color="auto" w:fill="FFFFFF"/>
+        <w:spacing w:before="120" w:beforeAutospacing="0" w:after="120" w:afterAutospacing="0"/>
+        <w:rPr>
+          <w:rFonts w:ascii="Helvetica" w:hAnsi="Helvetica" w:cs="Helvetica"/>
+          <w:color w:val="000000"/>
+          <w:sz w:val="21"/>
+          <w:szCs w:val="21"/>
+        </w:rPr>
+      </w:pPr>
+      <w:r>
+        <w:rPr>
+          <w:rFonts w:ascii="Helvetica" w:hAnsi="Helvetica" w:cs="Helvetica"/>
+          <w:color w:val="000000"/>
+          <w:sz w:val="21"/>
+          <w:szCs w:val="21"/>
+        </w:rPr>
+        <w:t>Here’s an example plot QC-ing the IgG’s:</w:t>
       </w:r>
     </w:p>
     <w:p>
@@ -666,27 +604,7 @@
           <w:sz w:val="21"/>
           <w:szCs w:val="21"/>
         </w:rPr>
-        <w:t xml:space="preserve">Here we see good concordance amongst the IgG’s, confirming they all can be used. Numbers in the lower-left panels show the SD of the log2-ratios between </w:t>
-      </w:r>
-      <w:proofErr w:type="spellStart"/>
-      <w:r>
-        <w:rPr>
-          <w:rFonts w:ascii="Helvetica" w:hAnsi="Helvetica" w:cs="Helvetica"/>
-          <w:color w:val="000000"/>
-          <w:sz w:val="21"/>
-          <w:szCs w:val="21"/>
-        </w:rPr>
-        <w:t>IgGs</w:t>
-      </w:r>
-      <w:proofErr w:type="spellEnd"/>
-      <w:r>
-        <w:rPr>
-          <w:rFonts w:ascii="Helvetica" w:hAnsi="Helvetica" w:cs="Helvetica"/>
-          <w:color w:val="000000"/>
-          <w:sz w:val="21"/>
-          <w:szCs w:val="21"/>
-        </w:rPr>
-        <w:t xml:space="preserve">. </w:t>
+        <w:t xml:space="preserve">Here we see good concordance amongst the IgG’s, confirming they all can be used. Numbers in the lower-left panels show the SD of the log2-ratios between IgGs. </w:t>
       </w:r>
       <w:r>
         <w:rPr>
@@ -822,7 +740,6 @@
           <w:sz w:val="21"/>
           <w:szCs w:val="21"/>
         </w:rPr>
-        <w:lastRenderedPageBreak/>
         <w:t xml:space="preserve">Here we see a tendency for the blue-colored slide to over-express S6. Housekeeper normalization might be better without this protein. Though the offset of the red points in the middle-right cluster casts some doubt on GAPDH as well. </w:t>
       </w:r>
     </w:p>
@@ -950,27 +867,7 @@
           <w:sz w:val="21"/>
           <w:szCs w:val="21"/>
         </w:rPr>
-        <w:t xml:space="preserve">Observations and </w:t>
-      </w:r>
-      <w:proofErr w:type="gramStart"/>
-      <w:r>
-        <w:rPr>
-          <w:rFonts w:ascii="Helvetica" w:hAnsi="Helvetica" w:cs="Helvetica"/>
-          <w:color w:val="000000"/>
-          <w:sz w:val="21"/>
-          <w:szCs w:val="21"/>
-        </w:rPr>
-        <w:t>conclusions</w:t>
-      </w:r>
-      <w:proofErr w:type="gramEnd"/>
-      <w:r>
-        <w:rPr>
-          <w:rFonts w:ascii="Helvetica" w:hAnsi="Helvetica" w:cs="Helvetica"/>
-          <w:color w:val="000000"/>
-          <w:sz w:val="21"/>
-          <w:szCs w:val="21"/>
-        </w:rPr>
-        <w:t xml:space="preserve"> we can make:</w:t>
+        <w:t>Observations and conclusions we can make:</w:t>
       </w:r>
     </w:p>
     <w:p>
@@ -996,27 +893,7 @@
           <w:sz w:val="21"/>
           <w:szCs w:val="21"/>
         </w:rPr>
-        <w:t xml:space="preserve">The </w:t>
-      </w:r>
-      <w:proofErr w:type="spellStart"/>
-      <w:r>
-        <w:rPr>
-          <w:rFonts w:ascii="Helvetica" w:hAnsi="Helvetica" w:cs="Helvetica"/>
-          <w:color w:val="000000"/>
-          <w:sz w:val="21"/>
-          <w:szCs w:val="21"/>
-        </w:rPr>
-        <w:t>IgGs</w:t>
-      </w:r>
-      <w:proofErr w:type="spellEnd"/>
-      <w:r>
-        <w:rPr>
-          <w:rFonts w:ascii="Helvetica" w:hAnsi="Helvetica" w:cs="Helvetica"/>
-          <w:color w:val="000000"/>
-          <w:sz w:val="21"/>
-          <w:szCs w:val="21"/>
-        </w:rPr>
-        <w:t xml:space="preserve"> and the housekeepers agree nicely, suggesting that if we </w:t>
+        <w:t xml:space="preserve">The IgGs and the housekeepers agree nicely, suggesting that if we </w:t>
       </w:r>
       <w:r>
         <w:rPr>
@@ -1196,23 +1073,82 @@
         <w:t xml:space="preserve">are noisy measurements of signal strength in this data. </w:t>
       </w:r>
     </w:p>
-    <w:p/>
-    <w:p>
-      <w:r>
+    <w:p>
+      <w:pPr>
+        <w:rPr>
+          <w:rFonts w:ascii="Helvetica" w:hAnsi="Helvetica" w:cs="Helvetica"/>
+        </w:rPr>
+      </w:pPr>
+    </w:p>
+    <w:p>
+      <w:pPr>
+        <w:rPr>
+          <w:rFonts w:ascii="Helvetica" w:hAnsi="Helvetica" w:cs="Helvetica"/>
+        </w:rPr>
+      </w:pPr>
+    </w:p>
+    <w:p>
+      <w:pPr>
+        <w:rPr>
+          <w:rFonts w:ascii="Helvetica" w:hAnsi="Helvetica" w:cs="Helvetica"/>
+        </w:rPr>
+      </w:pPr>
+    </w:p>
+    <w:p>
+      <w:pPr>
+        <w:rPr>
+          <w:rFonts w:ascii="Helvetica" w:hAnsi="Helvetica" w:cs="Helvetica"/>
+        </w:rPr>
+      </w:pPr>
+    </w:p>
+    <w:p>
+      <w:pPr>
+        <w:rPr>
+          <w:rFonts w:ascii="Helvetica" w:hAnsi="Helvetica" w:cs="Helvetica"/>
+        </w:rPr>
+      </w:pPr>
+    </w:p>
+    <w:p>
+      <w:pPr>
+        <w:rPr>
+          <w:rFonts w:ascii="Helvetica" w:hAnsi="Helvetica" w:cs="Helvetica"/>
+        </w:rPr>
+      </w:pPr>
+    </w:p>
+    <w:p>
+      <w:pPr>
+        <w:rPr>
+          <w:rFonts w:ascii="Helvetica" w:hAnsi="Helvetica" w:cs="Helvetica"/>
+          <w:sz w:val="21"/>
+          <w:szCs w:val="21"/>
+        </w:rPr>
+      </w:pPr>
+      <w:r>
+        <w:rPr>
+          <w:rFonts w:ascii="Helvetica" w:hAnsi="Helvetica" w:cs="Helvetica"/>
+          <w:sz w:val="21"/>
+          <w:szCs w:val="21"/>
+        </w:rPr>
         <w:t>This package/plugin also produces a QC plot for protein expression:</w:t>
       </w:r>
     </w:p>
     <w:p>
+      <w:pPr>
+        <w:rPr>
+          <w:rFonts w:ascii="Helvetica" w:hAnsi="Helvetica" w:cs="Helvetica"/>
+          <w:sz w:val="21"/>
+          <w:szCs w:val="21"/>
+        </w:rPr>
+      </w:pPr>
       <w:r>
         <w:rPr>
           <w:noProof/>
         </w:rPr>
-        <w:lastRenderedPageBreak/>
         <w:drawing>
-          <wp:inline distT="0" distB="0" distL="0" distR="0" wp14:anchorId="720FD8D9" wp14:editId="2AE739D8">
-            <wp:extent cx="5943600" cy="3346450"/>
-            <wp:effectExtent l="0" t="0" r="0" b="6350"/>
-            <wp:docPr id="6" name="Picture 6"/>
+          <wp:inline distT="0" distB="0" distL="0" distR="0" wp14:anchorId="5E5FE5F2" wp14:editId="5FB2A0E8">
+            <wp:extent cx="5943600" cy="2967355"/>
+            <wp:effectExtent l="0" t="0" r="0" b="4445"/>
+            <wp:docPr id="7" name="Picture 7"/>
             <wp:cNvGraphicFramePr>
               <a:graphicFrameLocks xmlns:a="http://schemas.openxmlformats.org/drawingml/2006/main" noChangeAspect="1"/>
             </wp:cNvGraphicFramePr>
@@ -1220,36 +1156,23 @@
               <a:graphicData uri="http://schemas.openxmlformats.org/drawingml/2006/picture">
                 <pic:pic xmlns:pic="http://schemas.openxmlformats.org/drawingml/2006/picture">
                   <pic:nvPicPr>
-                    <pic:cNvPr id="0" name="Picture 3"/>
-                    <pic:cNvPicPr>
-                      <a:picLocks noChangeAspect="1" noChangeArrowheads="1"/>
-                    </pic:cNvPicPr>
+                    <pic:cNvPr id="1" name=""/>
+                    <pic:cNvPicPr/>
                   </pic:nvPicPr>
                   <pic:blipFill>
-                    <a:blip r:embed="rId8" cstate="print">
-                      <a:extLst>
-                        <a:ext uri="{28A0092B-C50C-407E-A947-70E740481C1C}">
-                          <a14:useLocalDpi xmlns:a14="http://schemas.microsoft.com/office/drawing/2010/main" val="0"/>
-                        </a:ext>
-                      </a:extLst>
-                    </a:blip>
-                    <a:srcRect/>
+                    <a:blip r:embed="rId8"/>
                     <a:stretch>
                       <a:fillRect/>
                     </a:stretch>
                   </pic:blipFill>
-                  <pic:spPr bwMode="auto">
+                  <pic:spPr>
                     <a:xfrm>
                       <a:off x="0" y="0"/>
-                      <a:ext cx="5943600" cy="3346450"/>
+                      <a:ext cx="5943600" cy="2967355"/>
                     </a:xfrm>
                     <a:prstGeom prst="rect">
                       <a:avLst/>
                     </a:prstGeom>
-                    <a:noFill/>
-                    <a:ln>
-                      <a:noFill/>
-                    </a:ln>
                   </pic:spPr>
                 </pic:pic>
               </a:graphicData>
@@ -1257,11 +1180,21 @@
           </wp:inline>
         </w:drawing>
       </w:r>
-      <w:bookmarkStart w:id="0" w:name="_GoBack"/>
-      <w:bookmarkEnd w:id="0"/>
-    </w:p>
-    <w:p>
-      <w:r>
+    </w:p>
+    <w:p>
+      <w:pPr>
+        <w:rPr>
+          <w:rFonts w:ascii="Helvetica" w:hAnsi="Helvetica" w:cs="Helvetica"/>
+          <w:sz w:val="21"/>
+          <w:szCs w:val="21"/>
+        </w:rPr>
+      </w:pPr>
+      <w:r>
+        <w:rPr>
+          <w:rFonts w:ascii="Helvetica" w:hAnsi="Helvetica" w:cs="Helvetica"/>
+          <w:sz w:val="21"/>
+          <w:szCs w:val="21"/>
+        </w:rPr>
         <w:t>The above plot helps us identify proteins with no useful signal. For example:</w:t>
       </w:r>
     </w:p>
@@ -1272,8 +1205,18 @@
           <w:ilvl w:val="0"/>
           <w:numId w:val="2"/>
         </w:numPr>
-      </w:pPr>
-      <w:r>
+        <w:rPr>
+          <w:rFonts w:ascii="Helvetica" w:hAnsi="Helvetica" w:cs="Helvetica"/>
+          <w:sz w:val="21"/>
+          <w:szCs w:val="21"/>
+        </w:rPr>
+      </w:pPr>
+      <w:r>
+        <w:rPr>
+          <w:rFonts w:ascii="Helvetica" w:hAnsi="Helvetica" w:cs="Helvetica"/>
+          <w:sz w:val="21"/>
+          <w:szCs w:val="21"/>
+        </w:rPr>
         <w:t xml:space="preserve">LAG3 hovers around background in all segments and should probably be excluded from analysis. </w:t>
       </w:r>
     </w:p>
@@ -1284,8 +1227,18 @@
           <w:ilvl w:val="0"/>
           <w:numId w:val="2"/>
         </w:numPr>
-      </w:pPr>
-      <w:r>
+        <w:rPr>
+          <w:rFonts w:ascii="Helvetica" w:hAnsi="Helvetica" w:cs="Helvetica"/>
+          <w:sz w:val="21"/>
+          <w:szCs w:val="21"/>
+        </w:rPr>
+      </w:pPr>
+      <w:r>
+        <w:rPr>
+          <w:rFonts w:ascii="Helvetica" w:hAnsi="Helvetica" w:cs="Helvetica"/>
+          <w:sz w:val="21"/>
+          <w:szCs w:val="21"/>
+        </w:rPr>
         <w:t xml:space="preserve">PD-L1 is mostly near-background, but it has meaningfully high signal in a handful of segments. </w:t>
       </w:r>
     </w:p>
@@ -1296,27 +1249,35 @@
           <w:ilvl w:val="0"/>
           <w:numId w:val="2"/>
         </w:numPr>
-      </w:pPr>
-      <w:r>
-        <w:t xml:space="preserve">Note that </w:t>
-      </w:r>
-      <w:r>
-        <w:t>red</w:t>
-      </w:r>
-      <w:r>
-        <w:t xml:space="preserve"> points, which have low values of background, are considered unreliable due to the unstable nature of low numbers in denominators. Only dark blue points should be considered evidence of above-background expression. </w:t>
-      </w:r>
-    </w:p>
-    <w:p>
-      <w:pPr>
-        <w:pStyle w:val="ListParagraph"/>
-        <w:numPr>
-          <w:ilvl w:val="0"/>
-          <w:numId w:val="2"/>
-        </w:numPr>
-      </w:pPr>
-      <w:r>
-        <w:t xml:space="preserve">CD40L seems to have lower background than the negative controls. But its long range, and especially the existence of points well above background, suggests this protein has usable data. </w:t>
+        <w:rPr>
+          <w:rFonts w:ascii="Helvetica" w:hAnsi="Helvetica" w:cs="Helvetica"/>
+          <w:sz w:val="21"/>
+          <w:szCs w:val="21"/>
+        </w:rPr>
+      </w:pPr>
+      <w:r>
+        <w:rPr>
+          <w:rFonts w:ascii="Helvetica" w:hAnsi="Helvetica" w:cs="Helvetica"/>
+          <w:sz w:val="21"/>
+          <w:szCs w:val="21"/>
+        </w:rPr>
+        <w:t>CD40L seems to have lower background than the negative controls. But its long range, and especially the existence of points well above background, suggests this protein has</w:t>
+      </w:r>
+      <w:r>
+        <w:rPr>
+          <w:rFonts w:ascii="Helvetica" w:hAnsi="Helvetica" w:cs="Helvetica"/>
+          <w:sz w:val="21"/>
+          <w:szCs w:val="21"/>
+        </w:rPr>
+        <w:t xml:space="preserve"> interpretable</w:t>
+      </w:r>
+      <w:r>
+        <w:rPr>
+          <w:rFonts w:ascii="Helvetica" w:hAnsi="Helvetica" w:cs="Helvetica"/>
+          <w:sz w:val="21"/>
+          <w:szCs w:val="21"/>
+        </w:rPr>
+        <w:t xml:space="preserve"> data. </w:t>
       </w:r>
     </w:p>
     <w:sectPr>
@@ -1559,7 +1520,7 @@
       </w:pPr>
     </w:pPrDefault>
   </w:docDefaults>
-  <w:latentStyles w:defLockedState="0" w:defUIPriority="99" w:defSemiHidden="0" w:defUnhideWhenUsed="0" w:defQFormat="0" w:count="375">
+  <w:latentStyles w:defLockedState="0" w:defUIPriority="99" w:defSemiHidden="0" w:defUnhideWhenUsed="0" w:defQFormat="0" w:count="376">
     <w:lsdException w:name="Normal" w:uiPriority="0" w:qFormat="1"/>
     <w:lsdException w:name="heading 1" w:uiPriority="9" w:qFormat="1"/>
     <w:lsdException w:name="heading 2" w:semiHidden="1" w:uiPriority="9" w:unhideWhenUsed="1" w:qFormat="1"/>
@@ -1935,6 +1896,7 @@
     <w:lsdException w:name="Smart Hyperlink" w:semiHidden="1" w:unhideWhenUsed="1"/>
     <w:lsdException w:name="Hashtag" w:semiHidden="1" w:unhideWhenUsed="1"/>
     <w:lsdException w:name="Unresolved Mention" w:semiHidden="1" w:unhideWhenUsed="1"/>
+    <w:lsdException w:name="Smart Link" w:semiHidden="1" w:unhideWhenUsed="1"/>
   </w:latentStyles>
   <w:style w:type="paragraph" w:default="1" w:styleId="Normal">
     <w:name w:val="Normal"/>

</xml_diff>

<commit_message>
vignette edits from Ciara
</commit_message>
<xml_diff>
--- a/DSPPlugProtQC/eval-normalization-options-vignette.docx
+++ b/DSPPlugProtQC/eval-normalization-options-vignette.docx
@@ -1,6 +1,6 @@
 
 <file path=word/document.xml><?xml version="1.0" encoding="utf-8"?>
-<w:document xmlns:wpc="http://schemas.microsoft.com/office/word/2010/wordprocessingCanvas" xmlns:cx="http://schemas.microsoft.com/office/drawing/2014/chartex" xmlns:cx1="http://schemas.microsoft.com/office/drawing/2015/9/8/chartex" xmlns:cx2="http://schemas.microsoft.com/office/drawing/2015/10/21/chartex" xmlns:cx3="http://schemas.microsoft.com/office/drawing/2016/5/9/chartex" xmlns:cx4="http://schemas.microsoft.com/office/drawing/2016/5/10/chartex" xmlns:cx5="http://schemas.microsoft.com/office/drawing/2016/5/11/chartex" xmlns:cx6="http://schemas.microsoft.com/office/drawing/2016/5/12/chartex" xmlns:cx7="http://schemas.microsoft.com/office/drawing/2016/5/13/chartex" xmlns:cx8="http://schemas.microsoft.com/office/drawing/2016/5/14/chartex" xmlns:mc="http://schemas.openxmlformats.org/markup-compatibility/2006" xmlns:aink="http://schemas.microsoft.com/office/drawing/2016/ink" xmlns:am3d="http://schemas.microsoft.com/office/drawing/2017/model3d" xmlns:o="urn:schemas-microsoft-com:office:office" xmlns:r="http://schemas.openxmlformats.org/officeDocument/2006/relationships" xmlns:m="http://schemas.openxmlformats.org/officeDocument/2006/math" xmlns:v="urn:schemas-microsoft-com:vml" xmlns:wp14="http://schemas.microsoft.com/office/word/2010/wordprocessingDrawing" xmlns:wp="http://schemas.openxmlformats.org/drawingml/2006/wordprocessingDrawing" xmlns:w10="urn:schemas-microsoft-com:office:word" xmlns:w="http://schemas.openxmlformats.org/wordprocessingml/2006/main" xmlns:w14="http://schemas.microsoft.com/office/word/2010/wordml" xmlns:w15="http://schemas.microsoft.com/office/word/2012/wordml" xmlns:w16cid="http://schemas.microsoft.com/office/word/2016/wordml/cid" xmlns:w16se="http://schemas.microsoft.com/office/word/2015/wordml/symex" xmlns:wpg="http://schemas.microsoft.com/office/word/2010/wordprocessingGroup" xmlns:wpi="http://schemas.microsoft.com/office/word/2010/wordprocessingInk" xmlns:wne="http://schemas.microsoft.com/office/word/2006/wordml" xmlns:wps="http://schemas.microsoft.com/office/word/2010/wordprocessingShape" mc:Ignorable="w14 w15 w16se w16cid wp14">
+<w:document xmlns:wpc="http://schemas.microsoft.com/office/word/2010/wordprocessingCanvas" xmlns:cx="http://schemas.microsoft.com/office/drawing/2014/chartex" xmlns:cx1="http://schemas.microsoft.com/office/drawing/2015/9/8/chartex" xmlns:cx2="http://schemas.microsoft.com/office/drawing/2015/10/21/chartex" xmlns:cx3="http://schemas.microsoft.com/office/drawing/2016/5/9/chartex" xmlns:cx4="http://schemas.microsoft.com/office/drawing/2016/5/10/chartex" xmlns:cx5="http://schemas.microsoft.com/office/drawing/2016/5/11/chartex" xmlns:cx6="http://schemas.microsoft.com/office/drawing/2016/5/12/chartex" xmlns:cx7="http://schemas.microsoft.com/office/drawing/2016/5/13/chartex" xmlns:cx8="http://schemas.microsoft.com/office/drawing/2016/5/14/chartex" xmlns:mc="http://schemas.openxmlformats.org/markup-compatibility/2006" xmlns:aink="http://schemas.microsoft.com/office/drawing/2016/ink" xmlns:am3d="http://schemas.microsoft.com/office/drawing/2017/model3d" xmlns:o="urn:schemas-microsoft-com:office:office" xmlns:r="http://schemas.openxmlformats.org/officeDocument/2006/relationships" xmlns:m="http://schemas.openxmlformats.org/officeDocument/2006/math" xmlns:v="urn:schemas-microsoft-com:vml" xmlns:wp14="http://schemas.microsoft.com/office/word/2010/wordprocessingDrawing" xmlns:wp="http://schemas.openxmlformats.org/drawingml/2006/wordprocessingDrawing" xmlns:w10="urn:schemas-microsoft-com:office:word" xmlns:w="http://schemas.openxmlformats.org/wordprocessingml/2006/main" xmlns:w14="http://schemas.microsoft.com/office/word/2010/wordml" xmlns:w15="http://schemas.microsoft.com/office/word/2012/wordml" xmlns:w16cex="http://schemas.microsoft.com/office/word/2018/wordml/cex" xmlns:w16cid="http://schemas.microsoft.com/office/word/2016/wordml/cid" xmlns:w16="http://schemas.microsoft.com/office/word/2018/wordml" xmlns:w16se="http://schemas.microsoft.com/office/word/2015/wordml/symex" xmlns:wpg="http://schemas.microsoft.com/office/word/2010/wordprocessingGroup" xmlns:wpi="http://schemas.microsoft.com/office/word/2010/wordprocessingInk" xmlns:wne="http://schemas.microsoft.com/office/word/2006/wordml" xmlns:wps="http://schemas.microsoft.com/office/word/2010/wordprocessingShape" mc:Ignorable="w14 w15 w16se w16cid w16 w16cex wp14">
   <w:body>
     <w:p>
       <w:pPr>
@@ -18,58 +18,36 @@
           <w:sz w:val="28"/>
           <w:szCs w:val="28"/>
         </w:rPr>
-        <w:t>Use of the “Evaluate-Normalization-Options” DSP DA plugin</w:t>
-      </w:r>
-    </w:p>
-    <w:p>
-      <w:pPr>
-        <w:pStyle w:val="NormalWeb"/>
-        <w:shd w:val="clear" w:color="auto" w:fill="FFFFFF"/>
-        <w:spacing w:before="120" w:beforeAutospacing="0" w:after="120" w:afterAutospacing="0"/>
-        <w:rPr>
-          <w:rFonts w:ascii="Helvetica" w:hAnsi="Helvetica" w:cs="Helvetica"/>
-          <w:color w:val="000000"/>
-          <w:sz w:val="21"/>
-          <w:szCs w:val="21"/>
-        </w:rPr>
-      </w:pPr>
-      <w:r>
-        <w:rPr>
-          <w:rFonts w:ascii="Helvetica" w:hAnsi="Helvetica" w:cs="Helvetica"/>
-          <w:color w:val="000000"/>
-          <w:sz w:val="21"/>
-          <w:szCs w:val="21"/>
-        </w:rPr>
-        <w:t xml:space="preserve">This vignette is a guide to running the Evaluate-Normalization-Options DSP DA plugin and interpreting the resulting plots. </w:t>
-      </w:r>
-    </w:p>
-    <w:p>
-      <w:pPr>
-        <w:pStyle w:val="NormalWeb"/>
-        <w:shd w:val="clear" w:color="auto" w:fill="FFFFFF"/>
-        <w:spacing w:before="120" w:beforeAutospacing="0" w:after="120" w:afterAutospacing="0"/>
-        <w:rPr>
-          <w:rFonts w:ascii="Helvetica" w:hAnsi="Helvetica" w:cs="Helvetica"/>
-          <w:color w:val="000000"/>
-          <w:sz w:val="21"/>
-          <w:szCs w:val="21"/>
-        </w:rPr>
-      </w:pPr>
-    </w:p>
-    <w:p>
-      <w:pPr>
-        <w:pStyle w:val="NormalWeb"/>
-        <w:shd w:val="clear" w:color="auto" w:fill="FFFFFF"/>
-        <w:spacing w:before="120" w:beforeAutospacing="0" w:after="120" w:afterAutospacing="0"/>
+        <w:t xml:space="preserve">Use of the “Evaluate-Normalization-Options” DSP DA </w:t>
+      </w:r>
+      <w:r>
         <w:rPr>
           <w:rFonts w:ascii="Helvetica" w:hAnsi="Helvetica" w:cs="Helvetica"/>
           <w:b/>
-          <w:color w:val="000000"/>
-          <w:sz w:val="21"/>
-          <w:szCs w:val="21"/>
-        </w:rPr>
-      </w:pPr>
-      <w:r>
+          <w:sz w:val="28"/>
+          <w:szCs w:val="28"/>
+        </w:rPr>
+        <w:t>Script</w:t>
+      </w:r>
+    </w:p>
+    <w:p>
+      <w:pPr>
+        <w:pStyle w:val="NormalWeb"/>
+        <w:shd w:val="clear" w:color="auto" w:fill="FFFFFF"/>
+        <w:spacing w:before="120" w:beforeAutospacing="0" w:after="120" w:afterAutospacing="0"/>
+        <w:rPr>
+          <w:rFonts w:ascii="Helvetica" w:hAnsi="Helvetica" w:cs="Helvetica"/>
+          <w:color w:val="000000"/>
+          <w:sz w:val="21"/>
+          <w:szCs w:val="21"/>
+        </w:rPr>
+      </w:pPr>
+    </w:p>
+    <w:p>
+      <w:pPr>
+        <w:pStyle w:val="NormalWeb"/>
+        <w:shd w:val="clear" w:color="auto" w:fill="FFFFFF"/>
+        <w:spacing w:before="120" w:beforeAutospacing="0" w:after="120" w:afterAutospacing="0"/>
         <w:rPr>
           <w:rFonts w:ascii="Helvetica" w:hAnsi="Helvetica" w:cs="Helvetica"/>
           <w:b/>
@@ -77,6 +55,15 @@
           <w:sz w:val="21"/>
           <w:szCs w:val="21"/>
         </w:rPr>
+      </w:pPr>
+      <w:r>
+        <w:rPr>
+          <w:rFonts w:ascii="Helvetica" w:hAnsi="Helvetica" w:cs="Helvetica"/>
+          <w:b/>
+          <w:color w:val="000000"/>
+          <w:sz w:val="21"/>
+          <w:szCs w:val="21"/>
+        </w:rPr>
         <w:t>Intended use</w:t>
       </w:r>
     </w:p>
@@ -99,7 +86,65 @@
           <w:sz w:val="21"/>
           <w:szCs w:val="21"/>
         </w:rPr>
-        <w:t>This plug-in was designed for data from the GeoMx protein assay. It will also work with data from the GeoMx RNA assay, but some plots will be extraneous.</w:t>
+        <w:t xml:space="preserve">This </w:t>
+      </w:r>
+      <w:r>
+        <w:rPr>
+          <w:rFonts w:ascii="Helvetica" w:hAnsi="Helvetica" w:cs="Helvetica"/>
+          <w:color w:val="000000"/>
+          <w:sz w:val="21"/>
+          <w:szCs w:val="21"/>
+        </w:rPr>
+        <w:t>script</w:t>
+      </w:r>
+      <w:r>
+        <w:rPr>
+          <w:rFonts w:ascii="Helvetica" w:hAnsi="Helvetica" w:cs="Helvetica"/>
+          <w:color w:val="000000"/>
+          <w:sz w:val="21"/>
+          <w:szCs w:val="21"/>
+        </w:rPr>
+        <w:t xml:space="preserve"> was designed for data from the </w:t>
+      </w:r>
+      <w:proofErr w:type="spellStart"/>
+      <w:r>
+        <w:rPr>
+          <w:rFonts w:ascii="Helvetica" w:hAnsi="Helvetica" w:cs="Helvetica"/>
+          <w:color w:val="000000"/>
+          <w:sz w:val="21"/>
+          <w:szCs w:val="21"/>
+        </w:rPr>
+        <w:t>GeoMx</w:t>
+      </w:r>
+      <w:proofErr w:type="spellEnd"/>
+      <w:r>
+        <w:rPr>
+          <w:rFonts w:ascii="Helvetica" w:hAnsi="Helvetica" w:cs="Helvetica"/>
+          <w:color w:val="000000"/>
+          <w:sz w:val="21"/>
+          <w:szCs w:val="21"/>
+        </w:rPr>
+        <w:t xml:space="preserve"> protein assay. It will also work with data from the </w:t>
+      </w:r>
+      <w:proofErr w:type="spellStart"/>
+      <w:r>
+        <w:rPr>
+          <w:rFonts w:ascii="Helvetica" w:hAnsi="Helvetica" w:cs="Helvetica"/>
+          <w:color w:val="000000"/>
+          <w:sz w:val="21"/>
+          <w:szCs w:val="21"/>
+        </w:rPr>
+        <w:t>GeoMx</w:t>
+      </w:r>
+      <w:proofErr w:type="spellEnd"/>
+      <w:r>
+        <w:rPr>
+          <w:rFonts w:ascii="Helvetica" w:hAnsi="Helvetica" w:cs="Helvetica"/>
+          <w:color w:val="000000"/>
+          <w:sz w:val="21"/>
+          <w:szCs w:val="21"/>
+        </w:rPr>
+        <w:t xml:space="preserve"> RNA assay, but some plots will be extraneous.</w:t>
       </w:r>
       <w:r>
         <w:rPr>
@@ -117,42 +162,107 @@
           <w:sz w:val="21"/>
           <w:szCs w:val="21"/>
         </w:rPr>
-        <w:t xml:space="preserve">If the nCounter is used to count probes, then only ERCC-normalized data should be run through this plugin. </w:t>
-      </w:r>
-    </w:p>
-    <w:p>
-      <w:pPr>
-        <w:pStyle w:val="NormalWeb"/>
-        <w:shd w:val="clear" w:color="auto" w:fill="FFFFFF"/>
-        <w:spacing w:before="120" w:beforeAutospacing="0" w:after="120" w:afterAutospacing="0"/>
-        <w:rPr>
-          <w:rFonts w:ascii="Helvetica" w:hAnsi="Helvetica" w:cs="Helvetica"/>
-          <w:color w:val="000000"/>
-          <w:sz w:val="21"/>
-          <w:szCs w:val="21"/>
-        </w:rPr>
-      </w:pPr>
-    </w:p>
-    <w:p>
-      <w:pPr>
-        <w:pStyle w:val="NormalWeb"/>
-        <w:shd w:val="clear" w:color="auto" w:fill="FFFFFF"/>
-        <w:spacing w:before="120" w:beforeAutospacing="0" w:after="120" w:afterAutospacing="0"/>
-        <w:rPr>
-          <w:rFonts w:ascii="Helvetica" w:hAnsi="Helvetica" w:cs="Helvetica"/>
-          <w:color w:val="000000"/>
-          <w:sz w:val="21"/>
-          <w:szCs w:val="21"/>
-        </w:rPr>
-      </w:pPr>
-      <w:r>
-        <w:rPr>
-          <w:rFonts w:ascii="Helvetica" w:hAnsi="Helvetica" w:cs="Helvetica"/>
-          <w:color w:val="000000"/>
-          <w:sz w:val="21"/>
-          <w:szCs w:val="21"/>
-        </w:rPr>
-        <w:t>This plugin does the following:</w:t>
+        <w:t xml:space="preserve">If the </w:t>
+      </w:r>
+      <w:proofErr w:type="spellStart"/>
+      <w:r>
+        <w:rPr>
+          <w:rFonts w:ascii="Helvetica" w:hAnsi="Helvetica" w:cs="Helvetica"/>
+          <w:color w:val="000000"/>
+          <w:sz w:val="21"/>
+          <w:szCs w:val="21"/>
+        </w:rPr>
+        <w:t>nCounter</w:t>
+      </w:r>
+      <w:proofErr w:type="spellEnd"/>
+      <w:r>
+        <w:rPr>
+          <w:rFonts w:ascii="Helvetica" w:hAnsi="Helvetica" w:cs="Helvetica"/>
+          <w:color w:val="000000"/>
+          <w:sz w:val="21"/>
+          <w:szCs w:val="21"/>
+        </w:rPr>
+        <w:t xml:space="preserve"> is used to count probes, then only ERCC-normalized data should be run through this </w:t>
+      </w:r>
+      <w:r>
+        <w:rPr>
+          <w:rFonts w:ascii="Helvetica" w:hAnsi="Helvetica" w:cs="Helvetica"/>
+          <w:color w:val="000000"/>
+          <w:sz w:val="21"/>
+          <w:szCs w:val="21"/>
+        </w:rPr>
+        <w:t>script</w:t>
+      </w:r>
+      <w:r>
+        <w:rPr>
+          <w:rFonts w:ascii="Helvetica" w:hAnsi="Helvetica" w:cs="Helvetica"/>
+          <w:color w:val="000000"/>
+          <w:sz w:val="21"/>
+          <w:szCs w:val="21"/>
+        </w:rPr>
+        <w:t xml:space="preserve">. </w:t>
+      </w:r>
+    </w:p>
+    <w:p>
+      <w:pPr>
+        <w:pStyle w:val="NormalWeb"/>
+        <w:shd w:val="clear" w:color="auto" w:fill="FFFFFF"/>
+        <w:spacing w:before="120" w:beforeAutospacing="0" w:after="120" w:afterAutospacing="0"/>
+        <w:rPr>
+          <w:rFonts w:ascii="Helvetica" w:hAnsi="Helvetica" w:cs="Helvetica"/>
+          <w:color w:val="000000"/>
+          <w:sz w:val="21"/>
+          <w:szCs w:val="21"/>
+        </w:rPr>
+      </w:pPr>
+    </w:p>
+    <w:p>
+      <w:pPr>
+        <w:pStyle w:val="NormalWeb"/>
+        <w:shd w:val="clear" w:color="auto" w:fill="FFFFFF"/>
+        <w:spacing w:before="120" w:beforeAutospacing="0" w:after="120" w:afterAutospacing="0"/>
+        <w:rPr>
+          <w:rFonts w:ascii="Helvetica" w:hAnsi="Helvetica" w:cs="Helvetica"/>
+          <w:color w:val="000000"/>
+          <w:sz w:val="21"/>
+          <w:szCs w:val="21"/>
+        </w:rPr>
+      </w:pPr>
+      <w:r>
+        <w:rPr>
+          <w:rFonts w:ascii="Helvetica" w:hAnsi="Helvetica" w:cs="Helvetica"/>
+          <w:color w:val="000000"/>
+          <w:sz w:val="21"/>
+          <w:szCs w:val="21"/>
+        </w:rPr>
+        <w:t xml:space="preserve">This </w:t>
+      </w:r>
+      <w:r>
+        <w:rPr>
+          <w:rFonts w:ascii="Helvetica" w:hAnsi="Helvetica" w:cs="Helvetica"/>
+          <w:color w:val="000000"/>
+          <w:sz w:val="21"/>
+          <w:szCs w:val="21"/>
+        </w:rPr>
+        <w:t>script</w:t>
+      </w:r>
+      <w:r>
+        <w:rPr>
+          <w:rFonts w:ascii="Helvetica" w:hAnsi="Helvetica" w:cs="Helvetica"/>
+          <w:color w:val="000000"/>
+          <w:sz w:val="21"/>
+          <w:szCs w:val="21"/>
+        </w:rPr>
+        <w:t xml:space="preserve"> </w:t>
+      </w:r>
+      <w:r>
+        <w:rPr>
+          <w:rFonts w:ascii="Helvetica" w:hAnsi="Helvetica" w:cs="Helvetica"/>
+          <w:color w:val="000000"/>
+          <w:sz w:val="21"/>
+          <w:szCs w:val="21"/>
+        </w:rPr>
+        <w:t>does the following:</w:t>
       </w:r>
     </w:p>
     <w:p>
@@ -178,7 +288,79 @@
           <w:sz w:val="21"/>
           <w:szCs w:val="21"/>
         </w:rPr>
-        <w:t>Automatically identifies variables from your segmentAnnotations that are worth plotting</w:t>
+        <w:t xml:space="preserve">Automatically identifies </w:t>
+      </w:r>
+      <w:r>
+        <w:rPr>
+          <w:rFonts w:ascii="Helvetica" w:hAnsi="Helvetica" w:cs="Helvetica"/>
+          <w:color w:val="000000"/>
+          <w:sz w:val="21"/>
+          <w:szCs w:val="21"/>
+        </w:rPr>
+        <w:t xml:space="preserve">relevant </w:t>
+      </w:r>
+      <w:r>
+        <w:rPr>
+          <w:rFonts w:ascii="Helvetica" w:hAnsi="Helvetica" w:cs="Helvetica"/>
+          <w:color w:val="000000"/>
+          <w:sz w:val="21"/>
+          <w:szCs w:val="21"/>
+        </w:rPr>
+        <w:t xml:space="preserve">variables from your </w:t>
+      </w:r>
+      <w:r>
+        <w:rPr>
+          <w:rFonts w:ascii="Helvetica" w:hAnsi="Helvetica" w:cs="Helvetica"/>
+          <w:color w:val="000000"/>
+          <w:sz w:val="21"/>
+          <w:szCs w:val="21"/>
+        </w:rPr>
+        <w:t>segment</w:t>
+      </w:r>
+      <w:r>
+        <w:rPr>
+          <w:rFonts w:ascii="Helvetica" w:hAnsi="Helvetica" w:cs="Helvetica"/>
+          <w:color w:val="000000"/>
+          <w:sz w:val="21"/>
+          <w:szCs w:val="21"/>
+        </w:rPr>
+        <w:t xml:space="preserve"> a</w:t>
+      </w:r>
+      <w:r>
+        <w:rPr>
+          <w:rFonts w:ascii="Helvetica" w:hAnsi="Helvetica" w:cs="Helvetica"/>
+          <w:color w:val="000000"/>
+          <w:sz w:val="21"/>
+          <w:szCs w:val="21"/>
+        </w:rPr>
+        <w:t>nnotations</w:t>
+      </w:r>
+      <w:r>
+        <w:rPr>
+          <w:rFonts w:ascii="Helvetica" w:hAnsi="Helvetica" w:cs="Helvetica"/>
+          <w:color w:val="000000"/>
+          <w:sz w:val="21"/>
+          <w:szCs w:val="21"/>
+        </w:rPr>
+        <w:t xml:space="preserve"> </w:t>
+      </w:r>
+      <w:r>
+        <w:rPr>
+          <w:rFonts w:ascii="Helvetica" w:hAnsi="Helvetica" w:cs="Helvetica"/>
+          <w:color w:val="000000"/>
+          <w:sz w:val="21"/>
+          <w:szCs w:val="21"/>
+        </w:rPr>
+        <w:t>for</w:t>
+      </w:r>
+      <w:r>
+        <w:rPr>
+          <w:rFonts w:ascii="Helvetica" w:hAnsi="Helvetica" w:cs="Helvetica"/>
+          <w:color w:val="000000"/>
+          <w:sz w:val="21"/>
+          <w:szCs w:val="21"/>
+        </w:rPr>
+        <w:t xml:space="preserve"> plotting</w:t>
       </w:r>
     </w:p>
     <w:p>
@@ -204,7 +386,25 @@
           <w:sz w:val="21"/>
           <w:szCs w:val="21"/>
         </w:rPr>
-        <w:t>Arbitrarily assigns colors to them</w:t>
+        <w:t xml:space="preserve">Arbitrarily assigns colors to </w:t>
+      </w:r>
+      <w:r>
+        <w:rPr>
+          <w:rFonts w:ascii="Helvetica" w:hAnsi="Helvetica" w:cs="Helvetica"/>
+          <w:color w:val="000000"/>
+          <w:sz w:val="21"/>
+          <w:szCs w:val="21"/>
+        </w:rPr>
+        <w:t>the</w:t>
+      </w:r>
+      <w:r>
+        <w:rPr>
+          <w:rFonts w:ascii="Helvetica" w:hAnsi="Helvetica" w:cs="Helvetica"/>
+          <w:color w:val="000000"/>
+          <w:sz w:val="21"/>
+          <w:szCs w:val="21"/>
+        </w:rPr>
+        <w:t xml:space="preserve"> segment annotations identified in step 1</w:t>
       </w:r>
     </w:p>
     <w:p>
@@ -230,7 +430,36 @@
           <w:sz w:val="21"/>
           <w:szCs w:val="21"/>
         </w:rPr>
-        <w:t>Computes all possible normalization factors</w:t>
+        <w:t xml:space="preserve">Computes </w:t>
+      </w:r>
+      <w:r>
+        <w:rPr>
+          <w:rFonts w:ascii="Helvetica" w:hAnsi="Helvetica" w:cs="Helvetica"/>
+          <w:color w:val="000000"/>
+          <w:sz w:val="21"/>
+          <w:szCs w:val="21"/>
+        </w:rPr>
+        <w:t xml:space="preserve">multiple normalization factors, including negative control </w:t>
+      </w:r>
+      <w:proofErr w:type="spellStart"/>
+      <w:r>
+        <w:rPr>
+          <w:rFonts w:ascii="Helvetica" w:hAnsi="Helvetica" w:cs="Helvetica"/>
+          <w:color w:val="000000"/>
+          <w:sz w:val="21"/>
+          <w:szCs w:val="21"/>
+        </w:rPr>
+        <w:t>IgGs</w:t>
+      </w:r>
+      <w:proofErr w:type="spellEnd"/>
+      <w:r>
+        <w:rPr>
+          <w:rFonts w:ascii="Helvetica" w:hAnsi="Helvetica" w:cs="Helvetica"/>
+          <w:color w:val="000000"/>
+          <w:sz w:val="21"/>
+          <w:szCs w:val="21"/>
+        </w:rPr>
+        <w:t>, housekeepers, are, and nuclei, for comparison</w:t>
       </w:r>
     </w:p>
     <w:p>
@@ -256,8 +485,19 @@
           <w:sz w:val="21"/>
           <w:szCs w:val="21"/>
         </w:rPr>
-        <w:t>Produces a plot used to QC the negative control IgG’s</w:t>
-      </w:r>
+        <w:t xml:space="preserve">Produces a plot used to QC the negative control </w:t>
+      </w:r>
+      <w:proofErr w:type="spellStart"/>
+      <w:r>
+        <w:rPr>
+          <w:rFonts w:ascii="Helvetica" w:hAnsi="Helvetica" w:cs="Helvetica"/>
+          <w:color w:val="000000"/>
+          <w:sz w:val="21"/>
+          <w:szCs w:val="21"/>
+        </w:rPr>
+        <w:t>IgGs</w:t>
+      </w:r>
+      <w:proofErr w:type="spellEnd"/>
     </w:p>
     <w:p>
       <w:pPr>
@@ -308,28 +548,44 @@
           <w:sz w:val="21"/>
           <w:szCs w:val="21"/>
         </w:rPr>
-        <w:t xml:space="preserve">Produces a plot used to QC the available normalization factors. </w:t>
-      </w:r>
-    </w:p>
-    <w:p>
-      <w:pPr>
-        <w:pStyle w:val="NormalWeb"/>
-        <w:shd w:val="clear" w:color="auto" w:fill="FFFFFF"/>
-        <w:spacing w:before="120" w:beforeAutospacing="0" w:after="120" w:afterAutospacing="0"/>
-        <w:ind w:left="720"/>
-        <w:rPr>
-          <w:rFonts w:ascii="Helvetica" w:hAnsi="Helvetica" w:cs="Helvetica"/>
-          <w:color w:val="000000"/>
-          <w:sz w:val="21"/>
-          <w:szCs w:val="21"/>
-        </w:rPr>
-      </w:pPr>
-    </w:p>
-    <w:p>
-      <w:pPr>
-        <w:pStyle w:val="NormalWeb"/>
-        <w:shd w:val="clear" w:color="auto" w:fill="FFFFFF"/>
-        <w:spacing w:before="120" w:beforeAutospacing="0" w:after="120" w:afterAutospacing="0"/>
+        <w:t>Produces a plot used to QC the normalization factors</w:t>
+      </w:r>
+      <w:r>
+        <w:rPr>
+          <w:rFonts w:ascii="Helvetica" w:hAnsi="Helvetica" w:cs="Helvetica"/>
+          <w:color w:val="000000"/>
+          <w:sz w:val="21"/>
+          <w:szCs w:val="21"/>
+        </w:rPr>
+        <w:t xml:space="preserve"> computed in step 3</w:t>
+      </w:r>
+    </w:p>
+    <w:p>
+      <w:pPr>
+        <w:pStyle w:val="NormalWeb"/>
+        <w:shd w:val="clear" w:color="auto" w:fill="FFFFFF"/>
+        <w:spacing w:before="120" w:beforeAutospacing="0" w:after="120" w:afterAutospacing="0"/>
+        <w:rPr>
+          <w:rFonts w:ascii="Helvetica" w:hAnsi="Helvetica" w:cs="Helvetica"/>
+          <w:color w:val="000000"/>
+          <w:sz w:val="21"/>
+          <w:szCs w:val="21"/>
+        </w:rPr>
+      </w:pPr>
+    </w:p>
+    <w:p>
+      <w:pPr>
+        <w:pStyle w:val="NormalWeb"/>
+        <w:shd w:val="clear" w:color="auto" w:fill="FFFFFF"/>
+        <w:spacing w:before="120" w:beforeAutospacing="0" w:after="120" w:afterAutospacing="0"/>
+        <w:rPr>
+          <w:rFonts w:ascii="Helvetica" w:hAnsi="Helvetica"/>
+          <w:b/>
+          <w:color w:val="000000"/>
+          <w:sz w:val="21"/>
+        </w:rPr>
+      </w:pPr>
+      <w:r>
         <w:rPr>
           <w:rFonts w:ascii="Helvetica" w:hAnsi="Helvetica" w:cs="Helvetica"/>
           <w:b/>
@@ -338,8 +594,69 @@
           <w:sz w:val="21"/>
           <w:szCs w:val="21"/>
         </w:rPr>
-      </w:pPr>
-      <w:r>
+        <w:t>Relevant resources</w:t>
+      </w:r>
+    </w:p>
+    <w:p>
+      <w:pPr>
+        <w:pStyle w:val="NormalWeb"/>
+        <w:shd w:val="clear" w:color="auto" w:fill="FFFFFF"/>
+        <w:spacing w:before="120" w:beforeAutospacing="0" w:after="120" w:afterAutospacing="0"/>
+        <w:rPr>
+          <w:rFonts w:ascii="Helvetica" w:hAnsi="Helvetica" w:cs="Helvetica"/>
+          <w:color w:val="000000"/>
+          <w:sz w:val="21"/>
+          <w:szCs w:val="21"/>
+        </w:rPr>
+      </w:pPr>
+      <w:r>
+        <w:rPr>
+          <w:rFonts w:ascii="Helvetica" w:hAnsi="Helvetica" w:cs="Helvetica"/>
+          <w:color w:val="000000"/>
+          <w:sz w:val="21"/>
+          <w:szCs w:val="21"/>
+        </w:rPr>
+        <w:t xml:space="preserve">White Paper “Introduction to GeoMx Normalization: Protein” </w:t>
+      </w:r>
+      <w:hyperlink r:id="rId8" w:history="1">
+        <w:r>
+          <w:rPr>
+            <w:rStyle w:val="Hyperlink"/>
+            <w:rFonts w:ascii="Helvetica" w:hAnsi="Helvetica" w:cs="Helvetica"/>
+            <w:sz w:val="21"/>
+            <w:szCs w:val="21"/>
+          </w:rPr>
+          <w:t>https://blog.nanostring.com/geomx-online-user-manual/Content/PDF_downloads/MK2593_GeoMx_Normalization-Protein.pdf</w:t>
+        </w:r>
+      </w:hyperlink>
+      <w:r>
+        <w:rPr>
+          <w:rFonts w:ascii="Helvetica" w:hAnsi="Helvetica" w:cs="Helvetica"/>
+          <w:color w:val="000000"/>
+          <w:sz w:val="21"/>
+          <w:szCs w:val="21"/>
+        </w:rPr>
+        <w:t xml:space="preserve"> </w:t>
+      </w:r>
+    </w:p>
+    <w:p>
+      <w:pPr>
+        <w:pStyle w:val="NormalWeb"/>
+        <w:shd w:val="clear" w:color="auto" w:fill="FFFFFF"/>
+        <w:spacing w:before="120" w:beforeAutospacing="0" w:after="120" w:afterAutospacing="0"/>
+        <w:rPr>
+          <w:rFonts w:ascii="Helvetica" w:hAnsi="Helvetica" w:cs="Helvetica"/>
+          <w:color w:val="000000"/>
+          <w:sz w:val="21"/>
+          <w:szCs w:val="21"/>
+        </w:rPr>
+      </w:pPr>
+    </w:p>
+    <w:p>
+      <w:pPr>
+        <w:pStyle w:val="NormalWeb"/>
+        <w:shd w:val="clear" w:color="auto" w:fill="FFFFFF"/>
+        <w:spacing w:before="120" w:beforeAutospacing="0" w:after="120" w:afterAutospacing="0"/>
         <w:rPr>
           <w:rFonts w:ascii="Helvetica" w:hAnsi="Helvetica" w:cs="Helvetica"/>
           <w:b/>
@@ -348,6 +665,16 @@
           <w:sz w:val="21"/>
           <w:szCs w:val="21"/>
         </w:rPr>
+      </w:pPr>
+      <w:r>
+        <w:rPr>
+          <w:rFonts w:ascii="Helvetica" w:hAnsi="Helvetica" w:cs="Helvetica"/>
+          <w:b/>
+          <w:bCs/>
+          <w:color w:val="000000"/>
+          <w:sz w:val="21"/>
+          <w:szCs w:val="21"/>
+        </w:rPr>
         <w:t>Setting User Parameters</w:t>
       </w:r>
     </w:p>
@@ -379,7 +706,7 @@
           <w:sz w:val="21"/>
           <w:szCs w:val="21"/>
         </w:rPr>
-        <w:t xml:space="preserve"> can be easily adjusted by the user in the plug-in script</w:t>
+        <w:t xml:space="preserve"> can be easily adjusted by the user in the script</w:t>
       </w:r>
       <w:r>
         <w:rPr>
@@ -403,14 +730,25 @@
           <w:szCs w:val="21"/>
         </w:rPr>
       </w:pPr>
-      <w:r>
-        <w:rPr>
-          <w:rFonts w:ascii="Helvetica" w:hAnsi="Helvetica" w:cs="Helvetica"/>
-          <w:color w:val="000000"/>
-          <w:sz w:val="21"/>
-          <w:szCs w:val="21"/>
-        </w:rPr>
-        <w:t>plot_factor – this allows the user to color by their annotation factor of interest for the QC plots.</w:t>
+      <w:proofErr w:type="spellStart"/>
+      <w:r>
+        <w:rPr>
+          <w:rFonts w:ascii="Helvetica" w:hAnsi="Helvetica" w:cs="Helvetica"/>
+          <w:color w:val="000000"/>
+          <w:sz w:val="21"/>
+          <w:szCs w:val="21"/>
+        </w:rPr>
+        <w:t>plot_factor</w:t>
+      </w:r>
+      <w:proofErr w:type="spellEnd"/>
+      <w:r>
+        <w:rPr>
+          <w:rFonts w:ascii="Helvetica" w:hAnsi="Helvetica" w:cs="Helvetica"/>
+          <w:color w:val="000000"/>
+          <w:sz w:val="21"/>
+          <w:szCs w:val="21"/>
+        </w:rPr>
+        <w:t xml:space="preserve"> – this allows the user to color by their annotation factor of interest for the QC plots.</w:t>
       </w:r>
     </w:p>
     <w:p>
@@ -462,16 +800,61 @@
           <w:szCs w:val="21"/>
         </w:rPr>
       </w:pPr>
-      <w:bookmarkStart w:id="0" w:name="_GoBack"/>
-      <w:bookmarkEnd w:id="0"/>
-      <w:r>
-        <w:rPr>
-          <w:rFonts w:ascii="Helvetica" w:hAnsi="Helvetica" w:cs="Helvetica"/>
-          <w:color w:val="000000"/>
-          <w:sz w:val="21"/>
-          <w:szCs w:val="21"/>
-        </w:rPr>
-        <w:t xml:space="preserve">First, we’ll look at the QC plots for housekeepers and negative control IgGs. Our motivating theory is simple: if several probes all accurately measure signal strength, they should be highly correlated with each other. More </w:t>
+      <w:r>
+        <w:rPr>
+          <w:rFonts w:ascii="Helvetica" w:hAnsi="Helvetica" w:cs="Helvetica"/>
+          <w:color w:val="000000"/>
+          <w:sz w:val="21"/>
+          <w:szCs w:val="21"/>
+        </w:rPr>
+        <w:t xml:space="preserve">First, </w:t>
+      </w:r>
+      <w:r>
+        <w:rPr>
+          <w:rFonts w:ascii="Helvetica" w:hAnsi="Helvetica" w:cs="Helvetica"/>
+          <w:color w:val="000000"/>
+          <w:sz w:val="21"/>
+          <w:szCs w:val="21"/>
+        </w:rPr>
+        <w:t>we</w:t>
+      </w:r>
+      <w:r>
+        <w:rPr>
+          <w:rFonts w:ascii="Helvetica" w:hAnsi="Helvetica" w:cs="Helvetica"/>
+          <w:color w:val="000000"/>
+          <w:sz w:val="21"/>
+          <w:szCs w:val="21"/>
+        </w:rPr>
+        <w:t xml:space="preserve"> will</w:t>
+      </w:r>
+      <w:r>
+        <w:rPr>
+          <w:rFonts w:ascii="Helvetica" w:hAnsi="Helvetica" w:cs="Helvetica"/>
+          <w:color w:val="000000"/>
+          <w:sz w:val="21"/>
+          <w:szCs w:val="21"/>
+        </w:rPr>
+        <w:t xml:space="preserve"> look at the QC plots for housekeepers and negative control </w:t>
+      </w:r>
+      <w:proofErr w:type="spellStart"/>
+      <w:r>
+        <w:rPr>
+          <w:rFonts w:ascii="Helvetica" w:hAnsi="Helvetica" w:cs="Helvetica"/>
+          <w:color w:val="000000"/>
+          <w:sz w:val="21"/>
+          <w:szCs w:val="21"/>
+        </w:rPr>
+        <w:t>IgGs</w:t>
+      </w:r>
+      <w:proofErr w:type="spellEnd"/>
+      <w:r>
+        <w:rPr>
+          <w:rFonts w:ascii="Helvetica" w:hAnsi="Helvetica" w:cs="Helvetica"/>
+          <w:color w:val="000000"/>
+          <w:sz w:val="21"/>
+          <w:szCs w:val="21"/>
+        </w:rPr>
+        <w:t xml:space="preserve">. Our motivating theory is simple: if several probes all accurately measure signal strength, they should be highly correlated with each other. More </w:t>
       </w:r>
       <w:r>
         <w:rPr>
@@ -489,29 +872,143 @@
           <w:sz w:val="21"/>
           <w:szCs w:val="21"/>
         </w:rPr>
-        <w:t>, the log-ratios between them should have low SDs. (This latter criterion is similar in spirit to the geNorm algorithm.)</w:t>
-      </w:r>
-    </w:p>
-    <w:p>
-      <w:pPr>
-        <w:pStyle w:val="NormalWeb"/>
-        <w:shd w:val="clear" w:color="auto" w:fill="FFFFFF"/>
-        <w:spacing w:before="120" w:beforeAutospacing="0" w:after="120" w:afterAutospacing="0"/>
-        <w:rPr>
-          <w:rFonts w:ascii="Helvetica" w:hAnsi="Helvetica" w:cs="Helvetica"/>
-          <w:color w:val="000000"/>
-          <w:sz w:val="21"/>
-          <w:szCs w:val="21"/>
-        </w:rPr>
-      </w:pPr>
-      <w:r>
-        <w:rPr>
-          <w:rFonts w:ascii="Helvetica" w:hAnsi="Helvetica" w:cs="Helvetica"/>
-          <w:color w:val="000000"/>
-          <w:sz w:val="21"/>
-          <w:szCs w:val="21"/>
-        </w:rPr>
-        <w:t>Here’s an example plot QC-ing the IgG’s:</w:t>
+        <w:t>, the log-ratios between them should have low SDs (</w:t>
+      </w:r>
+      <w:r>
+        <w:rPr>
+          <w:rFonts w:ascii="Helvetica" w:hAnsi="Helvetica" w:cs="Helvetica"/>
+          <w:color w:val="000000"/>
+          <w:sz w:val="21"/>
+          <w:szCs w:val="21"/>
+        </w:rPr>
+        <w:t>t</w:t>
+      </w:r>
+      <w:r>
+        <w:rPr>
+          <w:rFonts w:ascii="Helvetica" w:hAnsi="Helvetica" w:cs="Helvetica"/>
+          <w:color w:val="000000"/>
+          <w:sz w:val="21"/>
+          <w:szCs w:val="21"/>
+        </w:rPr>
+        <w:t xml:space="preserve">his latter criterion is similar in spirit to the </w:t>
+      </w:r>
+      <w:proofErr w:type="spellStart"/>
+      <w:r>
+        <w:rPr>
+          <w:rFonts w:ascii="Helvetica" w:hAnsi="Helvetica" w:cs="Helvetica"/>
+          <w:color w:val="000000"/>
+          <w:sz w:val="21"/>
+          <w:szCs w:val="21"/>
+        </w:rPr>
+        <w:t>geNorm</w:t>
+      </w:r>
+      <w:proofErr w:type="spellEnd"/>
+      <w:r>
+        <w:rPr>
+          <w:rFonts w:ascii="Helvetica" w:hAnsi="Helvetica" w:cs="Helvetica"/>
+          <w:color w:val="000000"/>
+          <w:sz w:val="21"/>
+          <w:szCs w:val="21"/>
+        </w:rPr>
+        <w:t xml:space="preserve"> algorithm</w:t>
+      </w:r>
+      <w:r>
+        <w:rPr>
+          <w:rFonts w:ascii="Helvetica" w:hAnsi="Helvetica" w:cs="Helvetica"/>
+          <w:color w:val="000000"/>
+          <w:sz w:val="21"/>
+          <w:szCs w:val="21"/>
+        </w:rPr>
+        <w:t>)</w:t>
+      </w:r>
+      <w:r>
+        <w:rPr>
+          <w:rFonts w:ascii="Helvetica" w:hAnsi="Helvetica" w:cs="Helvetica"/>
+          <w:color w:val="000000"/>
+          <w:sz w:val="21"/>
+          <w:szCs w:val="21"/>
+        </w:rPr>
+        <w:t>.</w:t>
+      </w:r>
+    </w:p>
+    <w:p>
+      <w:pPr>
+        <w:pStyle w:val="NormalWeb"/>
+        <w:shd w:val="clear" w:color="auto" w:fill="FFFFFF"/>
+        <w:spacing w:before="120" w:beforeAutospacing="0" w:after="120" w:afterAutospacing="0"/>
+        <w:rPr>
+          <w:rFonts w:ascii="Helvetica" w:hAnsi="Helvetica" w:cs="Helvetica"/>
+          <w:color w:val="000000"/>
+          <w:sz w:val="21"/>
+          <w:szCs w:val="21"/>
+        </w:rPr>
+      </w:pPr>
+      <w:r>
+        <w:rPr>
+          <w:rFonts w:ascii="Helvetica" w:hAnsi="Helvetica" w:cs="Helvetica"/>
+          <w:color w:val="000000"/>
+          <w:sz w:val="21"/>
+          <w:szCs w:val="21"/>
+        </w:rPr>
+        <w:t>Below is</w:t>
+      </w:r>
+      <w:r>
+        <w:rPr>
+          <w:rFonts w:ascii="Helvetica" w:hAnsi="Helvetica" w:cs="Helvetica"/>
+          <w:color w:val="000000"/>
+          <w:sz w:val="21"/>
+          <w:szCs w:val="21"/>
+        </w:rPr>
+        <w:t xml:space="preserve"> </w:t>
+      </w:r>
+      <w:r>
+        <w:rPr>
+          <w:rFonts w:ascii="Helvetica" w:hAnsi="Helvetica" w:cs="Helvetica"/>
+          <w:color w:val="000000"/>
+          <w:sz w:val="21"/>
+          <w:szCs w:val="21"/>
+        </w:rPr>
+        <w:t>an example plot QC-</w:t>
+      </w:r>
+      <w:proofErr w:type="spellStart"/>
+      <w:r>
+        <w:rPr>
+          <w:rFonts w:ascii="Helvetica" w:hAnsi="Helvetica" w:cs="Helvetica"/>
+          <w:color w:val="000000"/>
+          <w:sz w:val="21"/>
+          <w:szCs w:val="21"/>
+        </w:rPr>
+        <w:t>ing</w:t>
+      </w:r>
+      <w:proofErr w:type="spellEnd"/>
+      <w:r>
+        <w:rPr>
+          <w:rFonts w:ascii="Helvetica" w:hAnsi="Helvetica" w:cs="Helvetica"/>
+          <w:color w:val="000000"/>
+          <w:sz w:val="21"/>
+          <w:szCs w:val="21"/>
+        </w:rPr>
+        <w:t xml:space="preserve"> the </w:t>
+      </w:r>
+      <w:proofErr w:type="spellStart"/>
+      <w:r>
+        <w:rPr>
+          <w:rFonts w:ascii="Helvetica" w:hAnsi="Helvetica" w:cs="Helvetica"/>
+          <w:color w:val="000000"/>
+          <w:sz w:val="21"/>
+          <w:szCs w:val="21"/>
+        </w:rPr>
+        <w:t>IgGs</w:t>
+      </w:r>
+      <w:proofErr w:type="spellEnd"/>
+      <w:r>
+        <w:rPr>
+          <w:rFonts w:ascii="Helvetica" w:hAnsi="Helvetica" w:cs="Helvetica"/>
+          <w:color w:val="000000"/>
+          <w:sz w:val="21"/>
+          <w:szCs w:val="21"/>
+        </w:rPr>
+        <w:t>:</w:t>
       </w:r>
     </w:p>
     <w:p>
@@ -553,7 +1050,7 @@
                     </pic:cNvPicPr>
                   </pic:nvPicPr>
                   <pic:blipFill>
-                    <a:blip r:embed="rId5" cstate="print">
+                    <a:blip r:embed="rId9" cstate="print">
                       <a:extLst>
                         <a:ext uri="{28A0092B-C50C-407E-A947-70E740481C1C}">
                           <a14:useLocalDpi xmlns:a14="http://schemas.microsoft.com/office/drawing/2010/main" val="0"/>
@@ -604,51 +1101,217 @@
           <w:sz w:val="21"/>
           <w:szCs w:val="21"/>
         </w:rPr>
-        <w:t xml:space="preserve">Here we see good concordance amongst the IgG’s, confirming they all can be used. Numbers in the lower-left panels show the SD of the log2-ratios between IgGs. </w:t>
-      </w:r>
-      <w:r>
-        <w:rPr>
-          <w:rFonts w:ascii="Helvetica" w:hAnsi="Helvetica" w:cs="Helvetica"/>
-          <w:color w:val="000000"/>
-          <w:sz w:val="21"/>
-          <w:szCs w:val="21"/>
-        </w:rPr>
-        <w:t>Importantly, we don’t see a tendency for one IgG to be higher in one slide than another, suggesting there’s no between-slide bias in calculation of background.</w:t>
-      </w:r>
-    </w:p>
-    <w:p>
-      <w:pPr>
-        <w:pStyle w:val="NormalWeb"/>
-        <w:shd w:val="clear" w:color="auto" w:fill="FFFFFF"/>
-        <w:spacing w:before="120" w:beforeAutospacing="0" w:after="120" w:afterAutospacing="0"/>
-        <w:rPr>
-          <w:rFonts w:ascii="Helvetica" w:hAnsi="Helvetica" w:cs="Helvetica"/>
-          <w:color w:val="000000"/>
-          <w:sz w:val="21"/>
-          <w:szCs w:val="21"/>
-        </w:rPr>
-      </w:pPr>
-    </w:p>
-    <w:p>
-      <w:pPr>
-        <w:pStyle w:val="NormalWeb"/>
-        <w:shd w:val="clear" w:color="auto" w:fill="FFFFFF"/>
-        <w:spacing w:before="120" w:beforeAutospacing="0" w:after="120" w:afterAutospacing="0"/>
-        <w:rPr>
-          <w:rFonts w:ascii="Helvetica" w:hAnsi="Helvetica" w:cs="Helvetica"/>
-          <w:color w:val="000000"/>
-          <w:sz w:val="21"/>
-          <w:szCs w:val="21"/>
-        </w:rPr>
-      </w:pPr>
-      <w:r>
-        <w:rPr>
-          <w:rFonts w:ascii="Helvetica" w:hAnsi="Helvetica" w:cs="Helvetica"/>
-          <w:color w:val="000000"/>
-          <w:sz w:val="21"/>
-          <w:szCs w:val="21"/>
-        </w:rPr>
-        <w:t>Now let’s look at the same plot drawn for the housekeepers:</w:t>
+        <w:t>Above</w:t>
+      </w:r>
+      <w:r>
+        <w:rPr>
+          <w:rFonts w:ascii="Helvetica" w:hAnsi="Helvetica" w:cs="Helvetica"/>
+          <w:color w:val="000000"/>
+          <w:sz w:val="21"/>
+          <w:szCs w:val="21"/>
+        </w:rPr>
+        <w:t xml:space="preserve"> </w:t>
+      </w:r>
+      <w:r>
+        <w:rPr>
+          <w:rFonts w:ascii="Helvetica" w:hAnsi="Helvetica" w:cs="Helvetica"/>
+          <w:color w:val="000000"/>
+          <w:sz w:val="21"/>
+          <w:szCs w:val="21"/>
+        </w:rPr>
+        <w:t xml:space="preserve">we see good concordance amongst the </w:t>
+      </w:r>
+      <w:proofErr w:type="spellStart"/>
+      <w:r>
+        <w:rPr>
+          <w:rFonts w:ascii="Helvetica" w:hAnsi="Helvetica" w:cs="Helvetica"/>
+          <w:color w:val="000000"/>
+          <w:sz w:val="21"/>
+          <w:szCs w:val="21"/>
+        </w:rPr>
+        <w:t>IgGs</w:t>
+      </w:r>
+      <w:proofErr w:type="spellEnd"/>
+      <w:r>
+        <w:rPr>
+          <w:rFonts w:ascii="Helvetica" w:hAnsi="Helvetica" w:cs="Helvetica"/>
+          <w:color w:val="000000"/>
+          <w:sz w:val="21"/>
+          <w:szCs w:val="21"/>
+        </w:rPr>
+        <w:t xml:space="preserve">, confirming they all can be used. Numbers in the lower-left panels show the SD of the log2-ratios between </w:t>
+      </w:r>
+      <w:proofErr w:type="spellStart"/>
+      <w:r>
+        <w:rPr>
+          <w:rFonts w:ascii="Helvetica" w:hAnsi="Helvetica" w:cs="Helvetica"/>
+          <w:color w:val="000000"/>
+          <w:sz w:val="21"/>
+          <w:szCs w:val="21"/>
+        </w:rPr>
+        <w:t>IgGs</w:t>
+      </w:r>
+      <w:proofErr w:type="spellEnd"/>
+      <w:r>
+        <w:rPr>
+          <w:rFonts w:ascii="Helvetica" w:hAnsi="Helvetica" w:cs="Helvetica"/>
+          <w:color w:val="000000"/>
+          <w:sz w:val="21"/>
+          <w:szCs w:val="21"/>
+        </w:rPr>
+        <w:t xml:space="preserve">. </w:t>
+      </w:r>
+      <w:r>
+        <w:rPr>
+          <w:rFonts w:ascii="Helvetica" w:hAnsi="Helvetica" w:cs="Helvetica"/>
+          <w:color w:val="000000"/>
+          <w:sz w:val="21"/>
+          <w:szCs w:val="21"/>
+        </w:rPr>
+        <w:t xml:space="preserve">Importantly, we </w:t>
+      </w:r>
+      <w:r>
+        <w:rPr>
+          <w:rFonts w:ascii="Helvetica" w:hAnsi="Helvetica" w:cs="Helvetica"/>
+          <w:color w:val="000000"/>
+          <w:sz w:val="21"/>
+          <w:szCs w:val="21"/>
+        </w:rPr>
+        <w:t>do</w:t>
+      </w:r>
+      <w:r>
+        <w:rPr>
+          <w:rFonts w:ascii="Helvetica" w:hAnsi="Helvetica" w:cs="Helvetica"/>
+          <w:color w:val="000000"/>
+          <w:sz w:val="21"/>
+          <w:szCs w:val="21"/>
+        </w:rPr>
+        <w:t xml:space="preserve"> not</w:t>
+      </w:r>
+      <w:r>
+        <w:rPr>
+          <w:rFonts w:ascii="Helvetica" w:hAnsi="Helvetica" w:cs="Helvetica"/>
+          <w:color w:val="000000"/>
+          <w:sz w:val="21"/>
+          <w:szCs w:val="21"/>
+        </w:rPr>
+        <w:t xml:space="preserve"> see a tendency for one IgG to be </w:t>
+      </w:r>
+      <w:r>
+        <w:rPr>
+          <w:rFonts w:ascii="Helvetica" w:hAnsi="Helvetica" w:cs="Helvetica"/>
+          <w:color w:val="000000"/>
+          <w:sz w:val="21"/>
+          <w:szCs w:val="21"/>
+        </w:rPr>
+        <w:t>offset from the</w:t>
+      </w:r>
+      <w:r>
+        <w:rPr>
+          <w:rFonts w:ascii="Helvetica" w:hAnsi="Helvetica" w:cs="Helvetica"/>
+          <w:color w:val="000000"/>
+          <w:sz w:val="21"/>
+          <w:szCs w:val="21"/>
+        </w:rPr>
+        <w:t xml:space="preserve"> other</w:t>
+      </w:r>
+      <w:r>
+        <w:rPr>
+          <w:rFonts w:ascii="Helvetica" w:hAnsi="Helvetica" w:cs="Helvetica"/>
+          <w:color w:val="000000"/>
+          <w:sz w:val="21"/>
+          <w:szCs w:val="21"/>
+        </w:rPr>
+        <w:t>s</w:t>
+      </w:r>
+      <w:r>
+        <w:rPr>
+          <w:rFonts w:ascii="Helvetica" w:hAnsi="Helvetica" w:cs="Helvetica"/>
+          <w:color w:val="000000"/>
+          <w:sz w:val="21"/>
+          <w:szCs w:val="21"/>
+        </w:rPr>
+        <w:t>, suggesting there’s no between-slide bias in calculation of background.</w:t>
+      </w:r>
+    </w:p>
+    <w:p>
+      <w:pPr>
+        <w:pStyle w:val="NormalWeb"/>
+        <w:shd w:val="clear" w:color="auto" w:fill="FFFFFF"/>
+        <w:spacing w:before="120" w:beforeAutospacing="0" w:after="120" w:afterAutospacing="0"/>
+        <w:rPr>
+          <w:rFonts w:ascii="Helvetica" w:hAnsi="Helvetica" w:cs="Helvetica"/>
+          <w:color w:val="000000"/>
+          <w:sz w:val="21"/>
+          <w:szCs w:val="21"/>
+        </w:rPr>
+      </w:pPr>
+    </w:p>
+    <w:p>
+      <w:pPr>
+        <w:pStyle w:val="NormalWeb"/>
+        <w:shd w:val="clear" w:color="auto" w:fill="FFFFFF"/>
+        <w:spacing w:before="120" w:beforeAutospacing="0" w:after="120" w:afterAutospacing="0"/>
+        <w:rPr>
+          <w:rFonts w:ascii="Helvetica" w:hAnsi="Helvetica" w:cs="Helvetica"/>
+          <w:color w:val="000000"/>
+          <w:sz w:val="21"/>
+          <w:szCs w:val="21"/>
+        </w:rPr>
+      </w:pPr>
+      <w:r>
+        <w:rPr>
+          <w:rFonts w:ascii="Helvetica" w:hAnsi="Helvetica" w:cs="Helvetica"/>
+          <w:color w:val="000000"/>
+          <w:sz w:val="21"/>
+          <w:szCs w:val="21"/>
+        </w:rPr>
+        <w:t xml:space="preserve">Now </w:t>
+      </w:r>
+      <w:r>
+        <w:rPr>
+          <w:rFonts w:ascii="Helvetica" w:hAnsi="Helvetica" w:cs="Helvetica"/>
+          <w:color w:val="000000"/>
+          <w:sz w:val="21"/>
+          <w:szCs w:val="21"/>
+        </w:rPr>
+        <w:t>let</w:t>
+      </w:r>
+      <w:r>
+        <w:rPr>
+          <w:rFonts w:ascii="Helvetica" w:hAnsi="Helvetica" w:cs="Helvetica"/>
+          <w:color w:val="000000"/>
+          <w:sz w:val="21"/>
+          <w:szCs w:val="21"/>
+        </w:rPr>
+        <w:t xml:space="preserve"> us</w:t>
+      </w:r>
+      <w:r>
+        <w:rPr>
+          <w:rFonts w:ascii="Helvetica" w:hAnsi="Helvetica" w:cs="Helvetica"/>
+          <w:color w:val="000000"/>
+          <w:sz w:val="21"/>
+          <w:szCs w:val="21"/>
+        </w:rPr>
+        <w:t xml:space="preserve"> look at the same plot drawn for the housekeepers</w:t>
+      </w:r>
+      <w:r>
+        <w:rPr>
+          <w:rFonts w:ascii="Helvetica" w:hAnsi="Helvetica" w:cs="Helvetica"/>
+          <w:color w:val="000000"/>
+          <w:sz w:val="21"/>
+          <w:szCs w:val="21"/>
+        </w:rPr>
+        <w:t>, shown below</w:t>
+      </w:r>
+      <w:r>
+        <w:rPr>
+          <w:rFonts w:ascii="Helvetica" w:hAnsi="Helvetica" w:cs="Helvetica"/>
+          <w:color w:val="000000"/>
+          <w:sz w:val="21"/>
+          <w:szCs w:val="21"/>
+        </w:rPr>
+        <w:t>:</w:t>
       </w:r>
     </w:p>
     <w:p>
@@ -689,7 +1352,7 @@
                     </pic:cNvPicPr>
                   </pic:nvPicPr>
                   <pic:blipFill>
-                    <a:blip r:embed="rId6" cstate="print">
+                    <a:blip r:embed="rId10" cstate="print">
                       <a:extLst>
                         <a:ext uri="{28A0092B-C50C-407E-A947-70E740481C1C}">
                           <a14:useLocalDpi xmlns:a14="http://schemas.microsoft.com/office/drawing/2010/main" val="0"/>
@@ -740,42 +1403,105 @@
           <w:sz w:val="21"/>
           <w:szCs w:val="21"/>
         </w:rPr>
-        <w:t xml:space="preserve">Here we see a tendency for the blue-colored slide to over-express S6. Housekeeper normalization might be better without this protein. Though the offset of the red points in the middle-right cluster casts some doubt on GAPDH as well. </w:t>
-      </w:r>
-    </w:p>
-    <w:p>
-      <w:pPr>
-        <w:pStyle w:val="NormalWeb"/>
-        <w:shd w:val="clear" w:color="auto" w:fill="FFFFFF"/>
-        <w:spacing w:before="120" w:beforeAutospacing="0" w:after="120" w:afterAutospacing="0"/>
-        <w:rPr>
-          <w:rFonts w:ascii="Helvetica" w:hAnsi="Helvetica" w:cs="Helvetica"/>
-          <w:color w:val="000000"/>
-          <w:sz w:val="21"/>
-          <w:szCs w:val="21"/>
-        </w:rPr>
-      </w:pPr>
-    </w:p>
-    <w:p>
-      <w:pPr>
-        <w:pStyle w:val="NormalWeb"/>
-        <w:shd w:val="clear" w:color="auto" w:fill="FFFFFF"/>
-        <w:spacing w:before="120" w:beforeAutospacing="0" w:after="120" w:afterAutospacing="0"/>
-        <w:rPr>
-          <w:rFonts w:ascii="Helvetica" w:hAnsi="Helvetica" w:cs="Helvetica"/>
-          <w:color w:val="000000"/>
-          <w:sz w:val="21"/>
-          <w:szCs w:val="21"/>
-        </w:rPr>
-      </w:pPr>
-      <w:r>
-        <w:rPr>
-          <w:rFonts w:ascii="Helvetica" w:hAnsi="Helvetica" w:cs="Helvetica"/>
-          <w:color w:val="000000"/>
-          <w:sz w:val="21"/>
-          <w:szCs w:val="21"/>
-        </w:rPr>
-        <w:t>Finally, let’s look at the overall agreement of the housekeeper factors:</w:t>
+        <w:t>Above</w:t>
+      </w:r>
+      <w:r>
+        <w:rPr>
+          <w:rFonts w:ascii="Helvetica" w:hAnsi="Helvetica" w:cs="Helvetica"/>
+          <w:color w:val="000000"/>
+          <w:sz w:val="21"/>
+          <w:szCs w:val="21"/>
+        </w:rPr>
+        <w:t xml:space="preserve"> </w:t>
+      </w:r>
+      <w:r>
+        <w:rPr>
+          <w:rFonts w:ascii="Helvetica" w:hAnsi="Helvetica" w:cs="Helvetica"/>
+          <w:color w:val="000000"/>
+          <w:sz w:val="21"/>
+          <w:szCs w:val="21"/>
+        </w:rPr>
+        <w:t xml:space="preserve">we see a tendency for the blue-colored slide to over-express S6. Housekeeper normalization might be better without this protein. Though the offset of the red points in the middle-right cluster casts some doubt on GAPDH as well. </w:t>
+      </w:r>
+    </w:p>
+    <w:p>
+      <w:pPr>
+        <w:pStyle w:val="NormalWeb"/>
+        <w:shd w:val="clear" w:color="auto" w:fill="FFFFFF"/>
+        <w:spacing w:before="120" w:beforeAutospacing="0" w:after="120" w:afterAutospacing="0"/>
+        <w:rPr>
+          <w:rFonts w:ascii="Helvetica" w:hAnsi="Helvetica" w:cs="Helvetica"/>
+          <w:color w:val="000000"/>
+          <w:sz w:val="21"/>
+          <w:szCs w:val="21"/>
+        </w:rPr>
+      </w:pPr>
+    </w:p>
+    <w:p>
+      <w:pPr>
+        <w:pStyle w:val="NormalWeb"/>
+        <w:shd w:val="clear" w:color="auto" w:fill="FFFFFF"/>
+        <w:spacing w:before="120" w:beforeAutospacing="0" w:after="120" w:afterAutospacing="0"/>
+        <w:rPr>
+          <w:rFonts w:ascii="Helvetica" w:hAnsi="Helvetica" w:cs="Helvetica"/>
+          <w:color w:val="000000"/>
+          <w:sz w:val="21"/>
+          <w:szCs w:val="21"/>
+        </w:rPr>
+      </w:pPr>
+      <w:r>
+        <w:rPr>
+          <w:rFonts w:ascii="Helvetica" w:hAnsi="Helvetica" w:cs="Helvetica"/>
+          <w:color w:val="000000"/>
+          <w:sz w:val="21"/>
+          <w:szCs w:val="21"/>
+        </w:rPr>
+        <w:t xml:space="preserve">Finally, </w:t>
+      </w:r>
+      <w:r>
+        <w:rPr>
+          <w:rFonts w:ascii="Helvetica" w:hAnsi="Helvetica" w:cs="Helvetica"/>
+          <w:color w:val="000000"/>
+          <w:sz w:val="21"/>
+          <w:szCs w:val="21"/>
+        </w:rPr>
+        <w:t>let</w:t>
+      </w:r>
+      <w:r>
+        <w:rPr>
+          <w:rFonts w:ascii="Helvetica" w:hAnsi="Helvetica" w:cs="Helvetica"/>
+          <w:color w:val="000000"/>
+          <w:sz w:val="21"/>
+          <w:szCs w:val="21"/>
+        </w:rPr>
+        <w:t xml:space="preserve"> us</w:t>
+      </w:r>
+      <w:r>
+        <w:rPr>
+          <w:rFonts w:ascii="Helvetica" w:hAnsi="Helvetica" w:cs="Helvetica"/>
+          <w:color w:val="000000"/>
+          <w:sz w:val="21"/>
+          <w:szCs w:val="21"/>
+        </w:rPr>
+        <w:t xml:space="preserve"> look </w:t>
+      </w:r>
+      <w:r>
+        <w:rPr>
+          <w:rFonts w:ascii="Helvetica" w:hAnsi="Helvetica" w:cs="Helvetica"/>
+          <w:color w:val="000000"/>
+          <w:sz w:val="21"/>
+          <w:szCs w:val="21"/>
+        </w:rPr>
+        <w:t xml:space="preserve">below </w:t>
+      </w:r>
+      <w:r>
+        <w:rPr>
+          <w:rFonts w:ascii="Helvetica" w:hAnsi="Helvetica" w:cs="Helvetica"/>
+          <w:color w:val="000000"/>
+          <w:sz w:val="21"/>
+          <w:szCs w:val="21"/>
+        </w:rPr>
+        <w:t>at the overall agreement of the housekeeper factors:</w:t>
       </w:r>
     </w:p>
     <w:p>
@@ -816,7 +1542,7 @@
                     </pic:cNvPicPr>
                   </pic:nvPicPr>
                   <pic:blipFill>
-                    <a:blip r:embed="rId7" cstate="print">
+                    <a:blip r:embed="rId11" cstate="print">
                       <a:extLst>
                         <a:ext uri="{28A0092B-C50C-407E-A947-70E740481C1C}">
                           <a14:useLocalDpi xmlns:a14="http://schemas.microsoft.com/office/drawing/2010/main" val="0"/>
@@ -893,7 +1619,27 @@
           <w:sz w:val="21"/>
           <w:szCs w:val="21"/>
         </w:rPr>
-        <w:t xml:space="preserve">The IgGs and the housekeepers agree nicely, suggesting that if we </w:t>
+        <w:t xml:space="preserve">The </w:t>
+      </w:r>
+      <w:proofErr w:type="spellStart"/>
+      <w:r>
+        <w:rPr>
+          <w:rFonts w:ascii="Helvetica" w:hAnsi="Helvetica" w:cs="Helvetica"/>
+          <w:color w:val="000000"/>
+          <w:sz w:val="21"/>
+          <w:szCs w:val="21"/>
+        </w:rPr>
+        <w:t>IgGs</w:t>
+      </w:r>
+      <w:proofErr w:type="spellEnd"/>
+      <w:r>
+        <w:rPr>
+          <w:rFonts w:ascii="Helvetica" w:hAnsi="Helvetica" w:cs="Helvetica"/>
+          <w:color w:val="000000"/>
+          <w:sz w:val="21"/>
+          <w:szCs w:val="21"/>
+        </w:rPr>
+        <w:t xml:space="preserve"> and the housekeepers agree nicely, suggesting that if we </w:t>
       </w:r>
       <w:r>
         <w:rPr>
@@ -911,7 +1657,34 @@
           <w:sz w:val="21"/>
           <w:szCs w:val="21"/>
         </w:rPr>
-        <w:t xml:space="preserve"> If these factors diverged strongly, we’d know that normalization with one of them would fail to account to the other, leaving an artifact in the data that must be accounted for in downstream analysis. </w:t>
+        <w:t xml:space="preserve"> If these factors diverged strongly, </w:t>
+      </w:r>
+      <w:r>
+        <w:rPr>
+          <w:rFonts w:ascii="Helvetica" w:hAnsi="Helvetica" w:cs="Helvetica"/>
+          <w:color w:val="000000"/>
+          <w:sz w:val="21"/>
+          <w:szCs w:val="21"/>
+        </w:rPr>
+        <w:t>we</w:t>
+      </w:r>
+      <w:r>
+        <w:rPr>
+          <w:rFonts w:ascii="Helvetica" w:hAnsi="Helvetica" w:cs="Helvetica"/>
+          <w:color w:val="000000"/>
+          <w:sz w:val="21"/>
+          <w:szCs w:val="21"/>
+        </w:rPr>
+        <w:t xml:space="preserve"> would</w:t>
+      </w:r>
+      <w:r>
+        <w:rPr>
+          <w:rFonts w:ascii="Helvetica" w:hAnsi="Helvetica" w:cs="Helvetica"/>
+          <w:color w:val="000000"/>
+          <w:sz w:val="21"/>
+          <w:szCs w:val="21"/>
+        </w:rPr>
+        <w:t xml:space="preserve"> know that normalization with one of them would fail to account to the other, leaving an artifact in the data that must be accounted for in downstream analysis. </w:t>
       </w:r>
     </w:p>
     <w:p>
@@ -1129,7 +1902,47 @@
           <w:sz w:val="21"/>
           <w:szCs w:val="21"/>
         </w:rPr>
-        <w:t>This package/plugin also produces a QC plot for protein expression:</w:t>
+        <w:t xml:space="preserve">This </w:t>
+      </w:r>
+      <w:r>
+        <w:rPr>
+          <w:rFonts w:ascii="Helvetica" w:hAnsi="Helvetica" w:cs="Helvetica"/>
+          <w:sz w:val="21"/>
+          <w:szCs w:val="21"/>
+        </w:rPr>
+        <w:t>script</w:t>
+      </w:r>
+      <w:r>
+        <w:rPr>
+          <w:rFonts w:ascii="Helvetica" w:hAnsi="Helvetica" w:cs="Helvetica"/>
+          <w:sz w:val="21"/>
+          <w:szCs w:val="21"/>
+        </w:rPr>
+        <w:t xml:space="preserve"> </w:t>
+      </w:r>
+      <w:r>
+        <w:rPr>
+          <w:rFonts w:ascii="Helvetica" w:hAnsi="Helvetica" w:cs="Helvetica"/>
+          <w:sz w:val="21"/>
+          <w:szCs w:val="21"/>
+        </w:rPr>
+        <w:t>also produces a QC plot for protein expression</w:t>
+      </w:r>
+      <w:r>
+        <w:rPr>
+          <w:rFonts w:ascii="Helvetica" w:hAnsi="Helvetica" w:cs="Helvetica"/>
+          <w:sz w:val="21"/>
+          <w:szCs w:val="21"/>
+        </w:rPr>
+        <w:t>, shown below</w:t>
+      </w:r>
+      <w:r>
+        <w:rPr>
+          <w:rFonts w:ascii="Helvetica" w:hAnsi="Helvetica" w:cs="Helvetica"/>
+          <w:sz w:val="21"/>
+          <w:szCs w:val="21"/>
+        </w:rPr>
+        <w:t>:</w:t>
       </w:r>
     </w:p>
     <w:p>
@@ -1160,7 +1973,7 @@
                     <pic:cNvPicPr/>
                   </pic:nvPicPr>
                   <pic:blipFill>
-                    <a:blip r:embed="rId8"/>
+                    <a:blip r:embed="rId12"/>
                     <a:stretch>
                       <a:fillRect/>
                     </a:stretch>
@@ -1211,6 +2024,38 @@
           <w:szCs w:val="21"/>
         </w:rPr>
       </w:pPr>
+      <w:proofErr w:type="spellStart"/>
+      <w:r>
+        <w:rPr>
+          <w:rFonts w:ascii="Helvetica" w:hAnsi="Helvetica" w:cs="Helvetica"/>
+          <w:sz w:val="21"/>
+          <w:szCs w:val="21"/>
+        </w:rPr>
+        <w:t>IgGs</w:t>
+      </w:r>
+      <w:proofErr w:type="spellEnd"/>
+      <w:r>
+        <w:rPr>
+          <w:rFonts w:ascii="Helvetica" w:hAnsi="Helvetica" w:cs="Helvetica"/>
+          <w:sz w:val="21"/>
+          <w:szCs w:val="21"/>
+        </w:rPr>
+        <w:t xml:space="preserve"> are plotted on the far left of the plot. </w:t>
+      </w:r>
+    </w:p>
+    <w:p>
+      <w:pPr>
+        <w:pStyle w:val="ListParagraph"/>
+        <w:numPr>
+          <w:ilvl w:val="0"/>
+          <w:numId w:val="2"/>
+        </w:numPr>
+        <w:rPr>
+          <w:rFonts w:ascii="Helvetica" w:hAnsi="Helvetica" w:cs="Helvetica"/>
+          <w:sz w:val="21"/>
+          <w:szCs w:val="21"/>
+        </w:rPr>
+      </w:pPr>
       <w:r>
         <w:rPr>
           <w:rFonts w:ascii="Helvetica" w:hAnsi="Helvetica" w:cs="Helvetica"/>
@@ -1291,7 +2136,7 @@
 </file>
 
 <file path=word/numbering.xml><?xml version="1.0" encoding="utf-8"?>
-<w:numbering xmlns:wpc="http://schemas.microsoft.com/office/word/2010/wordprocessingCanvas" xmlns:cx="http://schemas.microsoft.com/office/drawing/2014/chartex" xmlns:cx1="http://schemas.microsoft.com/office/drawing/2015/9/8/chartex" xmlns:cx2="http://schemas.microsoft.com/office/drawing/2015/10/21/chartex" xmlns:cx3="http://schemas.microsoft.com/office/drawing/2016/5/9/chartex" xmlns:cx4="http://schemas.microsoft.com/office/drawing/2016/5/10/chartex" xmlns:cx5="http://schemas.microsoft.com/office/drawing/2016/5/11/chartex" xmlns:cx6="http://schemas.microsoft.com/office/drawing/2016/5/12/chartex" xmlns:cx7="http://schemas.microsoft.com/office/drawing/2016/5/13/chartex" xmlns:cx8="http://schemas.microsoft.com/office/drawing/2016/5/14/chartex" xmlns:mc="http://schemas.openxmlformats.org/markup-compatibility/2006" xmlns:aink="http://schemas.microsoft.com/office/drawing/2016/ink" xmlns:am3d="http://schemas.microsoft.com/office/drawing/2017/model3d" xmlns:o="urn:schemas-microsoft-com:office:office" xmlns:r="http://schemas.openxmlformats.org/officeDocument/2006/relationships" xmlns:m="http://schemas.openxmlformats.org/officeDocument/2006/math" xmlns:v="urn:schemas-microsoft-com:vml" xmlns:wp14="http://schemas.microsoft.com/office/word/2010/wordprocessingDrawing" xmlns:wp="http://schemas.openxmlformats.org/drawingml/2006/wordprocessingDrawing" xmlns:w10="urn:schemas-microsoft-com:office:word" xmlns:w="http://schemas.openxmlformats.org/wordprocessingml/2006/main" xmlns:w14="http://schemas.microsoft.com/office/word/2010/wordml" xmlns:w15="http://schemas.microsoft.com/office/word/2012/wordml" xmlns:w16cid="http://schemas.microsoft.com/office/word/2016/wordml/cid" xmlns:w16se="http://schemas.microsoft.com/office/word/2015/wordml/symex" xmlns:wpg="http://schemas.microsoft.com/office/word/2010/wordprocessingGroup" xmlns:wpi="http://schemas.microsoft.com/office/word/2010/wordprocessingInk" xmlns:wne="http://schemas.microsoft.com/office/word/2006/wordml" xmlns:wps="http://schemas.microsoft.com/office/word/2010/wordprocessingShape" mc:Ignorable="w14 w15 w16se w16cid wp14">
+<w:numbering xmlns:wpc="http://schemas.microsoft.com/office/word/2010/wordprocessingCanvas" xmlns:cx="http://schemas.microsoft.com/office/drawing/2014/chartex" xmlns:cx1="http://schemas.microsoft.com/office/drawing/2015/9/8/chartex" xmlns:cx2="http://schemas.microsoft.com/office/drawing/2015/10/21/chartex" xmlns:cx3="http://schemas.microsoft.com/office/drawing/2016/5/9/chartex" xmlns:cx4="http://schemas.microsoft.com/office/drawing/2016/5/10/chartex" xmlns:cx5="http://schemas.microsoft.com/office/drawing/2016/5/11/chartex" xmlns:cx6="http://schemas.microsoft.com/office/drawing/2016/5/12/chartex" xmlns:cx7="http://schemas.microsoft.com/office/drawing/2016/5/13/chartex" xmlns:cx8="http://schemas.microsoft.com/office/drawing/2016/5/14/chartex" xmlns:mc="http://schemas.openxmlformats.org/markup-compatibility/2006" xmlns:aink="http://schemas.microsoft.com/office/drawing/2016/ink" xmlns:am3d="http://schemas.microsoft.com/office/drawing/2017/model3d" xmlns:o="urn:schemas-microsoft-com:office:office" xmlns:r="http://schemas.openxmlformats.org/officeDocument/2006/relationships" xmlns:m="http://schemas.openxmlformats.org/officeDocument/2006/math" xmlns:v="urn:schemas-microsoft-com:vml" xmlns:wp14="http://schemas.microsoft.com/office/word/2010/wordprocessingDrawing" xmlns:wp="http://schemas.openxmlformats.org/drawingml/2006/wordprocessingDrawing" xmlns:w10="urn:schemas-microsoft-com:office:word" xmlns:w="http://schemas.openxmlformats.org/wordprocessingml/2006/main" xmlns:w14="http://schemas.microsoft.com/office/word/2010/wordml" xmlns:w15="http://schemas.microsoft.com/office/word/2012/wordml" xmlns:w16cex="http://schemas.microsoft.com/office/word/2018/wordml/cex" xmlns:w16cid="http://schemas.microsoft.com/office/word/2016/wordml/cid" xmlns:w16="http://schemas.microsoft.com/office/word/2018/wordml" xmlns:w16se="http://schemas.microsoft.com/office/word/2015/wordml/symex" xmlns:wpg="http://schemas.microsoft.com/office/word/2010/wordprocessingGroup" xmlns:wpi="http://schemas.microsoft.com/office/word/2010/wordprocessingInk" xmlns:wne="http://schemas.microsoft.com/office/word/2006/wordml" xmlns:wps="http://schemas.microsoft.com/office/word/2010/wordprocessingShape" mc:Ignorable="w14 w15 w16se w16cid w16 w16cex wp14">
   <w:abstractNum w:abstractNumId="0" w15:restartNumberingAfterBreak="0">
     <w:nsid w:val="68EE4ED6"/>
     <w:multiLevelType w:val="hybridMultilevel"/>
@@ -1504,7 +2349,7 @@
 </file>
 
 <file path=word/styles.xml><?xml version="1.0" encoding="utf-8"?>
-<w:styles xmlns:mc="http://schemas.openxmlformats.org/markup-compatibility/2006" xmlns:r="http://schemas.openxmlformats.org/officeDocument/2006/relationships" xmlns:w="http://schemas.openxmlformats.org/wordprocessingml/2006/main" xmlns:w14="http://schemas.microsoft.com/office/word/2010/wordml" xmlns:w15="http://schemas.microsoft.com/office/word/2012/wordml" xmlns:w16cid="http://schemas.microsoft.com/office/word/2016/wordml/cid" xmlns:w16se="http://schemas.microsoft.com/office/word/2015/wordml/symex" mc:Ignorable="w14 w15 w16se w16cid">
+<w:styles xmlns:mc="http://schemas.openxmlformats.org/markup-compatibility/2006" xmlns:r="http://schemas.openxmlformats.org/officeDocument/2006/relationships" xmlns:w="http://schemas.openxmlformats.org/wordprocessingml/2006/main" xmlns:w14="http://schemas.microsoft.com/office/word/2010/wordml" xmlns:w15="http://schemas.microsoft.com/office/word/2012/wordml" xmlns:w16cex="http://schemas.microsoft.com/office/word/2018/wordml/cex" xmlns:w16cid="http://schemas.microsoft.com/office/word/2016/wordml/cid" xmlns:w16="http://schemas.microsoft.com/office/word/2018/wordml" xmlns:w16se="http://schemas.microsoft.com/office/word/2015/wordml/symex" mc:Ignorable="w14 w15 w16se w16cid w16 w16cex">
   <w:docDefaults>
     <w:rPrDefault>
       <w:rPr>
@@ -1986,6 +2831,39 @@
       <w:contextualSpacing/>
     </w:pPr>
   </w:style>
+  <w:style w:type="character" w:styleId="Hyperlink">
+    <w:name w:val="Hyperlink"/>
+    <w:basedOn w:val="DefaultParagraphFont"/>
+    <w:uiPriority w:val="99"/>
+    <w:unhideWhenUsed/>
+    <w:rsid w:val="00C703DC"/>
+    <w:rPr>
+      <w:color w:val="0563C1" w:themeColor="hyperlink"/>
+      <w:u w:val="single"/>
+    </w:rPr>
+  </w:style>
+  <w:style w:type="character" w:styleId="UnresolvedMention">
+    <w:name w:val="Unresolved Mention"/>
+    <w:basedOn w:val="DefaultParagraphFont"/>
+    <w:uiPriority w:val="99"/>
+    <w:semiHidden/>
+    <w:unhideWhenUsed/>
+    <w:rsid w:val="00C703DC"/>
+    <w:rPr>
+      <w:color w:val="605E5C"/>
+      <w:shd w:val="clear" w:color="auto" w:fill="E1DFDD"/>
+    </w:rPr>
+  </w:style>
+  <w:style w:type="paragraph" w:styleId="Revision">
+    <w:name w:val="Revision"/>
+    <w:hidden/>
+    <w:uiPriority w:val="99"/>
+    <w:semiHidden/>
+    <w:rsid w:val="00C703DC"/>
+    <w:pPr>
+      <w:spacing w:after="0" w:line="240" w:lineRule="auto"/>
+    </w:pPr>
+  </w:style>
 </w:styles>
 </file>
 
@@ -2282,4 +3160,200 @@
     </a:ext>
   </a:extLst>
 </a:theme>
+</file>
+
+<file path=customXml/item1.xml><?xml version="1.0" encoding="utf-8"?>
+<?mso-contentType ?>
+<FormTemplates xmlns="http://schemas.microsoft.com/sharepoint/v3/contenttype/forms">
+  <Display>DocumentLibraryForm</Display>
+  <Edit>DocumentLibraryForm</Edit>
+  <New>DocumentLibraryForm</New>
+</FormTemplates>
+</file>
+
+<file path=customXml/item2.xml><?xml version="1.0" encoding="utf-8"?>
+<p:properties xmlns:p="http://schemas.microsoft.com/office/2006/metadata/properties" xmlns:xsi="http://www.w3.org/2001/XMLSchema-instance" xmlns:pc="http://schemas.microsoft.com/office/infopath/2007/PartnerControls">
+  <documentManagement/>
+</p:properties>
+</file>
+
+<file path=customXml/item3.xml><?xml version="1.0" encoding="utf-8"?>
+<ct:contentTypeSchema xmlns:ct="http://schemas.microsoft.com/office/2006/metadata/contentType" xmlns:ma="http://schemas.microsoft.com/office/2006/metadata/properties/metaAttributes" ct:_="" ma:_="" ma:contentTypeName="Document" ma:contentTypeID="0x010100948EE25D2A4CCF429FF9E8F2EDCDF231" ma:contentTypeVersion="4" ma:contentTypeDescription="Create a new document." ma:contentTypeScope="" ma:versionID="a66fc58676ede860af1d610db671f112">
+  <xsd:schema xmlns:xsd="http://www.w3.org/2001/XMLSchema" xmlns:xs="http://www.w3.org/2001/XMLSchema" xmlns:p="http://schemas.microsoft.com/office/2006/metadata/properties" xmlns:ns2="13a51d44-2ee7-445d-a695-10f52412b52d" targetNamespace="http://schemas.microsoft.com/office/2006/metadata/properties" ma:root="true" ma:fieldsID="ab9f2b303865f1bfe319115e62d0a735" ns2:_="">
+    <xsd:import namespace="13a51d44-2ee7-445d-a695-10f52412b52d"/>
+    <xsd:element name="properties">
+      <xsd:complexType>
+        <xsd:sequence>
+          <xsd:element name="documentManagement">
+            <xsd:complexType>
+              <xsd:all>
+                <xsd:element ref="ns2:MediaServiceMetadata" minOccurs="0"/>
+                <xsd:element ref="ns2:MediaServiceFastMetadata" minOccurs="0"/>
+                <xsd:element ref="ns2:MediaServiceAutoKeyPoints" minOccurs="0"/>
+                <xsd:element ref="ns2:MediaServiceKeyPoints" minOccurs="0"/>
+              </xsd:all>
+            </xsd:complexType>
+          </xsd:element>
+        </xsd:sequence>
+      </xsd:complexType>
+    </xsd:element>
+  </xsd:schema>
+  <xsd:schema xmlns:xsd="http://www.w3.org/2001/XMLSchema" xmlns:xs="http://www.w3.org/2001/XMLSchema" xmlns:dms="http://schemas.microsoft.com/office/2006/documentManagement/types" xmlns:pc="http://schemas.microsoft.com/office/infopath/2007/PartnerControls" targetNamespace="13a51d44-2ee7-445d-a695-10f52412b52d" elementFormDefault="qualified">
+    <xsd:import namespace="http://schemas.microsoft.com/office/2006/documentManagement/types"/>
+    <xsd:import namespace="http://schemas.microsoft.com/office/infopath/2007/PartnerControls"/>
+    <xsd:element name="MediaServiceMetadata" ma:index="8" nillable="true" ma:displayName="MediaServiceMetadata" ma:hidden="true" ma:internalName="MediaServiceMetadata" ma:readOnly="true">
+      <xsd:simpleType>
+        <xsd:restriction base="dms:Note"/>
+      </xsd:simpleType>
+    </xsd:element>
+    <xsd:element name="MediaServiceFastMetadata" ma:index="9" nillable="true" ma:displayName="MediaServiceFastMetadata" ma:hidden="true" ma:internalName="MediaServiceFastMetadata" ma:readOnly="true">
+      <xsd:simpleType>
+        <xsd:restriction base="dms:Note"/>
+      </xsd:simpleType>
+    </xsd:element>
+    <xsd:element name="MediaServiceAutoKeyPoints" ma:index="10" nillable="true" ma:displayName="MediaServiceAutoKeyPoints" ma:hidden="true" ma:internalName="MediaServiceAutoKeyPoints" ma:readOnly="true">
+      <xsd:simpleType>
+        <xsd:restriction base="dms:Note"/>
+      </xsd:simpleType>
+    </xsd:element>
+    <xsd:element name="MediaServiceKeyPoints" ma:index="11" nillable="true" ma:displayName="KeyPoints" ma:internalName="MediaServiceKeyPoints" ma:readOnly="true">
+      <xsd:simpleType>
+        <xsd:restriction base="dms:Note">
+          <xsd:maxLength value="255"/>
+        </xsd:restriction>
+      </xsd:simpleType>
+    </xsd:element>
+  </xsd:schema>
+  <xsd:schema xmlns="http://schemas.openxmlformats.org/package/2006/metadata/core-properties" xmlns:xsd="http://www.w3.org/2001/XMLSchema" xmlns:xsi="http://www.w3.org/2001/XMLSchema-instance" xmlns:dc="http://purl.org/dc/elements/1.1/" xmlns:dcterms="http://purl.org/dc/terms/" xmlns:odoc="http://schemas.microsoft.com/internal/obd" targetNamespace="http://schemas.openxmlformats.org/package/2006/metadata/core-properties" elementFormDefault="qualified" attributeFormDefault="unqualified" blockDefault="#all">
+    <xsd:import namespace="http://purl.org/dc/elements/1.1/" schemaLocation="http://dublincore.org/schemas/xmls/qdc/2003/04/02/dc.xsd"/>
+    <xsd:import namespace="http://purl.org/dc/terms/" schemaLocation="http://dublincore.org/schemas/xmls/qdc/2003/04/02/dcterms.xsd"/>
+    <xsd:element name="coreProperties" type="CT_coreProperties"/>
+    <xsd:complexType name="CT_coreProperties">
+      <xsd:all>
+        <xsd:element ref="dc:creator" minOccurs="0" maxOccurs="1"/>
+        <xsd:element ref="dcterms:created" minOccurs="0" maxOccurs="1"/>
+        <xsd:element ref="dc:identifier" minOccurs="0" maxOccurs="1"/>
+        <xsd:element name="contentType" minOccurs="0" maxOccurs="1" type="xsd:string" ma:index="0" ma:displayName="Content Type"/>
+        <xsd:element ref="dc:title" minOccurs="0" maxOccurs="1" ma:index="4" ma:displayName="Title"/>
+        <xsd:element ref="dc:subject" minOccurs="0" maxOccurs="1"/>
+        <xsd:element ref="dc:description" minOccurs="0" maxOccurs="1"/>
+        <xsd:element name="keywords" minOccurs="0" maxOccurs="1" type="xsd:string"/>
+        <xsd:element ref="dc:language" minOccurs="0" maxOccurs="1"/>
+        <xsd:element name="category" minOccurs="0" maxOccurs="1" type="xsd:string"/>
+        <xsd:element name="version" minOccurs="0" maxOccurs="1" type="xsd:string"/>
+        <xsd:element name="revision" minOccurs="0" maxOccurs="1" type="xsd:string">
+          <xsd:annotation>
+            <xsd:documentation>
+                        This value indicates the number of saves or revisions. The application is responsible for updating this value after each revision.
+                    </xsd:documentation>
+          </xsd:annotation>
+        </xsd:element>
+        <xsd:element name="lastModifiedBy" minOccurs="0" maxOccurs="1" type="xsd:string"/>
+        <xsd:element ref="dcterms:modified" minOccurs="0" maxOccurs="1"/>
+        <xsd:element name="contentStatus" minOccurs="0" maxOccurs="1" type="xsd:string"/>
+      </xsd:all>
+    </xsd:complexType>
+  </xsd:schema>
+  <xs:schema xmlns:pc="http://schemas.microsoft.com/office/infopath/2007/PartnerControls" xmlns:xs="http://www.w3.org/2001/XMLSchema" targetNamespace="http://schemas.microsoft.com/office/infopath/2007/PartnerControls" elementFormDefault="qualified" attributeFormDefault="unqualified">
+    <xs:element name="Person">
+      <xs:complexType>
+        <xs:sequence>
+          <xs:element ref="pc:DisplayName" minOccurs="0"/>
+          <xs:element ref="pc:AccountId" minOccurs="0"/>
+          <xs:element ref="pc:AccountType" minOccurs="0"/>
+        </xs:sequence>
+      </xs:complexType>
+    </xs:element>
+    <xs:element name="DisplayName" type="xs:string"/>
+    <xs:element name="AccountId" type="xs:string"/>
+    <xs:element name="AccountType" type="xs:string"/>
+    <xs:element name="BDCAssociatedEntity">
+      <xs:complexType>
+        <xs:sequence>
+          <xs:element ref="pc:BDCEntity" minOccurs="0" maxOccurs="unbounded"/>
+        </xs:sequence>
+        <xs:attribute ref="pc:EntityNamespace"/>
+        <xs:attribute ref="pc:EntityName"/>
+        <xs:attribute ref="pc:SystemInstanceName"/>
+        <xs:attribute ref="pc:AssociationName"/>
+      </xs:complexType>
+    </xs:element>
+    <xs:attribute name="EntityNamespace" type="xs:string"/>
+    <xs:attribute name="EntityName" type="xs:string"/>
+    <xs:attribute name="SystemInstanceName" type="xs:string"/>
+    <xs:attribute name="AssociationName" type="xs:string"/>
+    <xs:element name="BDCEntity">
+      <xs:complexType>
+        <xs:sequence>
+          <xs:element ref="pc:EntityDisplayName" minOccurs="0"/>
+          <xs:element ref="pc:EntityInstanceReference" minOccurs="0"/>
+          <xs:element ref="pc:EntityId1" minOccurs="0"/>
+          <xs:element ref="pc:EntityId2" minOccurs="0"/>
+          <xs:element ref="pc:EntityId3" minOccurs="0"/>
+          <xs:element ref="pc:EntityId4" minOccurs="0"/>
+          <xs:element ref="pc:EntityId5" minOccurs="0"/>
+        </xs:sequence>
+      </xs:complexType>
+    </xs:element>
+    <xs:element name="EntityDisplayName" type="xs:string"/>
+    <xs:element name="EntityInstanceReference" type="xs:string"/>
+    <xs:element name="EntityId1" type="xs:string"/>
+    <xs:element name="EntityId2" type="xs:string"/>
+    <xs:element name="EntityId3" type="xs:string"/>
+    <xs:element name="EntityId4" type="xs:string"/>
+    <xs:element name="EntityId5" type="xs:string"/>
+    <xs:element name="Terms">
+      <xs:complexType>
+        <xs:sequence>
+          <xs:element ref="pc:TermInfo" minOccurs="0" maxOccurs="unbounded"/>
+        </xs:sequence>
+      </xs:complexType>
+    </xs:element>
+    <xs:element name="TermInfo">
+      <xs:complexType>
+        <xs:sequence>
+          <xs:element ref="pc:TermName" minOccurs="0"/>
+          <xs:element ref="pc:TermId" minOccurs="0"/>
+        </xs:sequence>
+      </xs:complexType>
+    </xs:element>
+    <xs:element name="TermName" type="xs:string"/>
+    <xs:element name="TermId" type="xs:string"/>
+  </xs:schema>
+</ct:contentTypeSchema>
+</file>
+
+<file path=customXml/itemProps1.xml><?xml version="1.0" encoding="utf-8"?>
+<ds:datastoreItem xmlns:ds="http://schemas.openxmlformats.org/officeDocument/2006/customXml" ds:itemID="{C5725259-AA7A-445B-AC10-C8CF2D1B64C7}">
+  <ds:schemaRefs>
+    <ds:schemaRef ds:uri="http://schemas.microsoft.com/sharepoint/v3/contenttype/forms"/>
+  </ds:schemaRefs>
+</ds:datastoreItem>
+</file>
+
+<file path=customXml/itemProps2.xml><?xml version="1.0" encoding="utf-8"?>
+<ds:datastoreItem xmlns:ds="http://schemas.openxmlformats.org/officeDocument/2006/customXml" ds:itemID="{CF4C4C77-DCA3-4D85-8DAA-627A59A46E03}">
+  <ds:schemaRefs>
+    <ds:schemaRef ds:uri="http://schemas.microsoft.com/office/2006/metadata/properties"/>
+    <ds:schemaRef ds:uri="http://schemas.microsoft.com/office/infopath/2007/PartnerControls"/>
+  </ds:schemaRefs>
+</ds:datastoreItem>
+</file>
+
+<file path=customXml/itemProps3.xml><?xml version="1.0" encoding="utf-8"?>
+<ds:datastoreItem xmlns:ds="http://schemas.openxmlformats.org/officeDocument/2006/customXml" ds:itemID="{7CC383E8-BED5-4DAD-97C4-637A58F56E6C}">
+  <ds:schemaRefs>
+    <ds:schemaRef ds:uri="http://schemas.microsoft.com/office/2006/metadata/contentType"/>
+    <ds:schemaRef ds:uri="http://schemas.microsoft.com/office/2006/metadata/properties/metaAttributes"/>
+    <ds:schemaRef ds:uri="http://www.w3.org/2001/XMLSchema"/>
+    <ds:schemaRef ds:uri="http://schemas.microsoft.com/office/2006/metadata/properties"/>
+    <ds:schemaRef ds:uri="13a51d44-2ee7-445d-a695-10f52412b52d"/>
+    <ds:schemaRef ds:uri="http://schemas.microsoft.com/office/2006/documentManagement/types"/>
+    <ds:schemaRef ds:uri="http://schemas.microsoft.com/office/infopath/2007/PartnerControls"/>
+    <ds:schemaRef ds:uri="http://schemas.openxmlformats.org/package/2006/metadata/core-properties"/>
+    <ds:schemaRef ds:uri="http://purl.org/dc/elements/1.1/"/>
+    <ds:schemaRef ds:uri="http://purl.org/dc/terms/"/>
+    <ds:schemaRef ds:uri="http://schemas.microsoft.com/internal/obd"/>
+  </ds:schemaRefs>
+</ds:datastoreItem>
 </file>
</xml_diff>

<commit_message>
undo update to Protein QC
</commit_message>
<xml_diff>
--- a/DSPPlugProtQC/eval-normalization-options-vignette.docx
+++ b/DSPPlugProtQC/eval-normalization-options-vignette.docx
@@ -104,7 +104,47 @@
           <w:sz w:val="21"/>
           <w:szCs w:val="21"/>
         </w:rPr>
-        <w:t xml:space="preserve"> was designed for data from the GeoMx protein assay. It will also work with data from the GeoMx RNA assay, but some plots will be extraneous.</w:t>
+        <w:t xml:space="preserve"> was designed for data from the </w:t>
+      </w:r>
+      <w:proofErr w:type="spellStart"/>
+      <w:r>
+        <w:rPr>
+          <w:rFonts w:ascii="Helvetica" w:hAnsi="Helvetica" w:cs="Helvetica"/>
+          <w:color w:val="000000"/>
+          <w:sz w:val="21"/>
+          <w:szCs w:val="21"/>
+        </w:rPr>
+        <w:t>GeoMx</w:t>
+      </w:r>
+      <w:proofErr w:type="spellEnd"/>
+      <w:r>
+        <w:rPr>
+          <w:rFonts w:ascii="Helvetica" w:hAnsi="Helvetica" w:cs="Helvetica"/>
+          <w:color w:val="000000"/>
+          <w:sz w:val="21"/>
+          <w:szCs w:val="21"/>
+        </w:rPr>
+        <w:t xml:space="preserve"> protein assay. It will also work with data from the </w:t>
+      </w:r>
+      <w:proofErr w:type="spellStart"/>
+      <w:r>
+        <w:rPr>
+          <w:rFonts w:ascii="Helvetica" w:hAnsi="Helvetica" w:cs="Helvetica"/>
+          <w:color w:val="000000"/>
+          <w:sz w:val="21"/>
+          <w:szCs w:val="21"/>
+        </w:rPr>
+        <w:t>GeoMx</w:t>
+      </w:r>
+      <w:proofErr w:type="spellEnd"/>
+      <w:r>
+        <w:rPr>
+          <w:rFonts w:ascii="Helvetica" w:hAnsi="Helvetica" w:cs="Helvetica"/>
+          <w:color w:val="000000"/>
+          <w:sz w:val="21"/>
+          <w:szCs w:val="21"/>
+        </w:rPr>
+        <w:t xml:space="preserve"> RNA assay, but some plots will be extraneous.</w:t>
       </w:r>
       <w:r>
         <w:rPr>
@@ -266,7 +306,16 @@
           <w:sz w:val="21"/>
           <w:szCs w:val="21"/>
         </w:rPr>
-        <w:t>variables from your segment</w:t>
+        <w:t xml:space="preserve">variables from your </w:t>
+      </w:r>
+      <w:r>
+        <w:rPr>
+          <w:rFonts w:ascii="Helvetica" w:hAnsi="Helvetica" w:cs="Helvetica"/>
+          <w:color w:val="000000"/>
+          <w:sz w:val="21"/>
+          <w:szCs w:val="21"/>
+        </w:rPr>
+        <w:t>segment</w:t>
       </w:r>
       <w:r>
         <w:rPr>
@@ -284,7 +333,16 @@
           <w:sz w:val="21"/>
           <w:szCs w:val="21"/>
         </w:rPr>
-        <w:t xml:space="preserve">nnotations </w:t>
+        <w:t>nnotations</w:t>
+      </w:r>
+      <w:r>
+        <w:rPr>
+          <w:rFonts w:ascii="Helvetica" w:hAnsi="Helvetica" w:cs="Helvetica"/>
+          <w:color w:val="000000"/>
+          <w:sz w:val="21"/>
+          <w:szCs w:val="21"/>
+        </w:rPr>
+        <w:t xml:space="preserve"> </w:t>
       </w:r>
       <w:r>
         <w:rPr>
@@ -585,7 +643,20 @@
       <w:pPr>
         <w:pStyle w:val="NormalWeb"/>
         <w:shd w:val="clear" w:color="auto" w:fill="FFFFFF"/>
-        <w:spacing w:before="120" w:after="120"/>
+        <w:spacing w:before="120" w:beforeAutospacing="0" w:after="120" w:afterAutospacing="0"/>
+        <w:rPr>
+          <w:rFonts w:ascii="Helvetica" w:hAnsi="Helvetica" w:cs="Helvetica"/>
+          <w:color w:val="000000"/>
+          <w:sz w:val="21"/>
+          <w:szCs w:val="21"/>
+        </w:rPr>
+      </w:pPr>
+    </w:p>
+    <w:p>
+      <w:pPr>
+        <w:pStyle w:val="NormalWeb"/>
+        <w:shd w:val="clear" w:color="auto" w:fill="FFFFFF"/>
+        <w:spacing w:before="120" w:beforeAutospacing="0" w:after="120" w:afterAutospacing="0"/>
         <w:rPr>
           <w:rFonts w:ascii="Helvetica" w:hAnsi="Helvetica" w:cs="Helvetica"/>
           <w:b/>
@@ -604,40 +675,166 @@
           <w:sz w:val="21"/>
           <w:szCs w:val="21"/>
         </w:rPr>
-        <w:t>Loading into the DSP-DA</w:t>
-      </w:r>
-      <w:r>
+        <w:t>Setting User Parameters</w:t>
+      </w:r>
+    </w:p>
+    <w:p>
+      <w:pPr>
+        <w:pStyle w:val="NormalWeb"/>
+        <w:shd w:val="clear" w:color="auto" w:fill="FFFFFF"/>
+        <w:spacing w:before="120" w:beforeAutospacing="0" w:after="120" w:afterAutospacing="0"/>
+        <w:rPr>
+          <w:rFonts w:ascii="Helvetica" w:hAnsi="Helvetica" w:cs="Helvetica"/>
+          <w:color w:val="000000"/>
+          <w:sz w:val="21"/>
+          <w:szCs w:val="21"/>
+        </w:rPr>
+      </w:pPr>
+      <w:r>
+        <w:rPr>
+          <w:rFonts w:ascii="Helvetica" w:hAnsi="Helvetica" w:cs="Helvetica"/>
+          <w:color w:val="000000"/>
+          <w:sz w:val="21"/>
+          <w:szCs w:val="21"/>
+        </w:rPr>
+        <w:t>Here is a setting that</w:t>
+      </w:r>
+      <w:r>
+        <w:rPr>
+          <w:rFonts w:ascii="Helvetica" w:hAnsi="Helvetica" w:cs="Helvetica"/>
+          <w:color w:val="000000"/>
+          <w:sz w:val="21"/>
+          <w:szCs w:val="21"/>
+        </w:rPr>
+        <w:t xml:space="preserve"> can be easily adjusted by the user in the script</w:t>
+      </w:r>
+      <w:r>
+        <w:rPr>
+          <w:rFonts w:ascii="Helvetica" w:hAnsi="Helvetica" w:cs="Helvetica"/>
+          <w:color w:val="000000"/>
+          <w:sz w:val="21"/>
+          <w:szCs w:val="21"/>
+        </w:rPr>
+        <w:t>:</w:t>
+      </w:r>
+    </w:p>
+    <w:p>
+      <w:pPr>
+        <w:pStyle w:val="NormalWeb"/>
+        <w:shd w:val="clear" w:color="auto" w:fill="FFFFFF"/>
+        <w:spacing w:before="120" w:beforeAutospacing="0" w:after="120" w:afterAutospacing="0"/>
+        <w:rPr>
+          <w:rFonts w:ascii="Helvetica" w:hAnsi="Helvetica" w:cs="Helvetica"/>
+          <w:color w:val="000000"/>
+          <w:sz w:val="21"/>
+          <w:szCs w:val="21"/>
+        </w:rPr>
+      </w:pPr>
+      <w:proofErr w:type="spellStart"/>
+      <w:r>
+        <w:rPr>
+          <w:rFonts w:ascii="Helvetica" w:hAnsi="Helvetica" w:cs="Helvetica"/>
+          <w:color w:val="000000"/>
+          <w:sz w:val="21"/>
+          <w:szCs w:val="21"/>
+        </w:rPr>
+        <w:t>plot_factor</w:t>
+      </w:r>
+      <w:proofErr w:type="spellEnd"/>
+      <w:r>
+        <w:rPr>
+          <w:rFonts w:ascii="Helvetica" w:hAnsi="Helvetica" w:cs="Helvetica"/>
+          <w:color w:val="000000"/>
+          <w:sz w:val="21"/>
+          <w:szCs w:val="21"/>
+        </w:rPr>
+        <w:t xml:space="preserve"> – this allows the user to color by their annotation factor of interest for the QC plots.</w:t>
+      </w:r>
+    </w:p>
+    <w:p>
+      <w:pPr>
+        <w:pStyle w:val="NormalWeb"/>
+        <w:shd w:val="clear" w:color="auto" w:fill="FFFFFF"/>
+        <w:spacing w:before="120" w:beforeAutospacing="0" w:after="120" w:afterAutospacing="0"/>
+        <w:rPr>
+          <w:rFonts w:ascii="Helvetica" w:hAnsi="Helvetica" w:cs="Helvetica"/>
+          <w:color w:val="000000"/>
+          <w:sz w:val="21"/>
+          <w:szCs w:val="21"/>
+        </w:rPr>
+      </w:pPr>
+    </w:p>
+    <w:p>
+      <w:pPr>
+        <w:pStyle w:val="NormalWeb"/>
+        <w:shd w:val="clear" w:color="auto" w:fill="FFFFFF"/>
+        <w:spacing w:before="120" w:beforeAutospacing="0" w:after="120" w:afterAutospacing="0"/>
         <w:rPr>
           <w:rFonts w:ascii="Helvetica" w:hAnsi="Helvetica" w:cs="Helvetica"/>
           <w:b/>
-          <w:bCs/>
-          <w:color w:val="000000"/>
-          <w:sz w:val="21"/>
-          <w:szCs w:val="21"/>
-        </w:rPr>
-        <w:t xml:space="preserve"> </w:t>
-      </w:r>
-    </w:p>
-    <w:p>
-      <w:pPr>
-        <w:pStyle w:val="NormalWeb"/>
-        <w:shd w:val="clear" w:color="auto" w:fill="FFFFFF"/>
-        <w:spacing w:before="120" w:after="120"/>
-        <w:rPr>
-          <w:rFonts w:ascii="Helvetica" w:hAnsi="Helvetica" w:cs="Helvetica"/>
-          <w:color w:val="000000"/>
-          <w:sz w:val="21"/>
-          <w:szCs w:val="21"/>
-        </w:rPr>
-      </w:pPr>
-      <w:r>
-        <w:rPr>
-          <w:rFonts w:ascii="Helvetica" w:hAnsi="Helvetica" w:cs="Helvetica"/>
-          <w:color w:val="000000"/>
-          <w:sz w:val="21"/>
-          <w:szCs w:val="21"/>
-        </w:rPr>
-        <w:t xml:space="preserve">This script will work with both </w:t>
+          <w:color w:val="000000"/>
+          <w:sz w:val="21"/>
+          <w:szCs w:val="21"/>
+        </w:rPr>
+      </w:pPr>
+      <w:r>
+        <w:rPr>
+          <w:rFonts w:ascii="Helvetica" w:hAnsi="Helvetica" w:cs="Helvetica"/>
+          <w:b/>
+          <w:color w:val="000000"/>
+          <w:sz w:val="21"/>
+          <w:szCs w:val="21"/>
+        </w:rPr>
+        <w:t>Interpretation of results</w:t>
+      </w:r>
+    </w:p>
+    <w:p>
+      <w:pPr>
+        <w:pStyle w:val="NormalWeb"/>
+        <w:shd w:val="clear" w:color="auto" w:fill="FFFFFF"/>
+        <w:spacing w:before="120" w:beforeAutospacing="0" w:after="120" w:afterAutospacing="0"/>
+        <w:rPr>
+          <w:rFonts w:ascii="Helvetica" w:hAnsi="Helvetica" w:cs="Helvetica"/>
+          <w:color w:val="000000"/>
+          <w:sz w:val="21"/>
+          <w:szCs w:val="21"/>
+        </w:rPr>
+      </w:pPr>
+      <w:r>
+        <w:rPr>
+          <w:rFonts w:ascii="Helvetica" w:hAnsi="Helvetica" w:cs="Helvetica"/>
+          <w:color w:val="000000"/>
+          <w:sz w:val="21"/>
+          <w:szCs w:val="21"/>
+        </w:rPr>
+        <w:t xml:space="preserve">First, </w:t>
+      </w:r>
+      <w:r>
+        <w:rPr>
+          <w:rFonts w:ascii="Helvetica" w:hAnsi="Helvetica" w:cs="Helvetica"/>
+          <w:color w:val="000000"/>
+          <w:sz w:val="21"/>
+          <w:szCs w:val="21"/>
+        </w:rPr>
+        <w:t>we</w:t>
+      </w:r>
+      <w:r>
+        <w:rPr>
+          <w:rFonts w:ascii="Helvetica" w:hAnsi="Helvetica" w:cs="Helvetica"/>
+          <w:color w:val="000000"/>
+          <w:sz w:val="21"/>
+          <w:szCs w:val="21"/>
+        </w:rPr>
+        <w:t xml:space="preserve"> will</w:t>
+      </w:r>
+      <w:r>
+        <w:rPr>
+          <w:rFonts w:ascii="Helvetica" w:hAnsi="Helvetica" w:cs="Helvetica"/>
+          <w:color w:val="000000"/>
+          <w:sz w:val="21"/>
+          <w:szCs w:val="21"/>
+        </w:rPr>
+        <w:t xml:space="preserve"> look at the QC plots for housekeepers and negative control </w:t>
       </w:r>
       <w:proofErr w:type="spellStart"/>
       <w:r>
@@ -647,7 +844,7 @@
           <w:sz w:val="21"/>
           <w:szCs w:val="21"/>
         </w:rPr>
-        <w:t>DataFrame</w:t>
+        <w:t>IgGs</w:t>
       </w:r>
       <w:proofErr w:type="spellEnd"/>
       <w:r>
@@ -657,7 +854,43 @@
           <w:sz w:val="21"/>
           <w:szCs w:val="21"/>
         </w:rPr>
-        <w:t xml:space="preserve"> and </w:t>
+        <w:t xml:space="preserve">. Our motivating theory is simple: if several probes all accurately measure signal strength, they should be highly correlated with each other. More </w:t>
+      </w:r>
+      <w:r>
+        <w:rPr>
+          <w:rFonts w:ascii="Helvetica" w:hAnsi="Helvetica" w:cs="Helvetica"/>
+          <w:color w:val="000000"/>
+          <w:sz w:val="21"/>
+          <w:szCs w:val="21"/>
+        </w:rPr>
+        <w:t>precisely</w:t>
+      </w:r>
+      <w:r>
+        <w:rPr>
+          <w:rFonts w:ascii="Helvetica" w:hAnsi="Helvetica" w:cs="Helvetica"/>
+          <w:color w:val="000000"/>
+          <w:sz w:val="21"/>
+          <w:szCs w:val="21"/>
+        </w:rPr>
+        <w:t>, the log-ratios between them should have low SDs (</w:t>
+      </w:r>
+      <w:r>
+        <w:rPr>
+          <w:rFonts w:ascii="Helvetica" w:hAnsi="Helvetica" w:cs="Helvetica"/>
+          <w:color w:val="000000"/>
+          <w:sz w:val="21"/>
+          <w:szCs w:val="21"/>
+        </w:rPr>
+        <w:t>t</w:t>
+      </w:r>
+      <w:r>
+        <w:rPr>
+          <w:rFonts w:ascii="Helvetica" w:hAnsi="Helvetica" w:cs="Helvetica"/>
+          <w:color w:val="000000"/>
+          <w:sz w:val="21"/>
+          <w:szCs w:val="21"/>
+        </w:rPr>
+        <w:t xml:space="preserve">his latter criterion is similar in spirit to the </w:t>
       </w:r>
       <w:proofErr w:type="spellStart"/>
       <w:r>
@@ -667,7 +900,7 @@
           <w:sz w:val="21"/>
           <w:szCs w:val="21"/>
         </w:rPr>
-        <w:t>GeoMxSet</w:t>
+        <w:t>geNorm</w:t>
       </w:r>
       <w:proofErr w:type="spellEnd"/>
       <w:r>
@@ -677,259 +910,16 @@
           <w:sz w:val="21"/>
           <w:szCs w:val="21"/>
         </w:rPr>
-        <w:t xml:space="preserve"> inputs.</w:t>
-      </w:r>
-    </w:p>
-    <w:p>
-      <w:pPr>
-        <w:pStyle w:val="NormalWeb"/>
-        <w:shd w:val="clear" w:color="auto" w:fill="FFFFFF"/>
-        <w:spacing w:before="120" w:beforeAutospacing="0" w:after="120" w:afterAutospacing="0"/>
-        <w:rPr>
-          <w:rFonts w:ascii="Helvetica" w:hAnsi="Helvetica" w:cs="Helvetica"/>
-          <w:b/>
-          <w:bCs/>
-          <w:color w:val="000000"/>
-          <w:sz w:val="21"/>
-          <w:szCs w:val="21"/>
-        </w:rPr>
-      </w:pPr>
-      <w:r>
-        <w:rPr>
-          <w:rFonts w:ascii="Helvetica" w:hAnsi="Helvetica" w:cs="Helvetica"/>
-          <w:b/>
-          <w:bCs/>
-          <w:color w:val="000000"/>
-          <w:sz w:val="21"/>
-          <w:szCs w:val="21"/>
-        </w:rPr>
-        <w:t>Setting User Parameters</w:t>
-      </w:r>
-    </w:p>
-    <w:p>
-      <w:pPr>
-        <w:pStyle w:val="NormalWeb"/>
-        <w:shd w:val="clear" w:color="auto" w:fill="FFFFFF"/>
-        <w:spacing w:before="120" w:beforeAutospacing="0" w:after="120" w:afterAutospacing="0"/>
-        <w:rPr>
-          <w:rFonts w:ascii="Helvetica" w:hAnsi="Helvetica" w:cs="Helvetica"/>
-          <w:color w:val="000000"/>
-          <w:sz w:val="21"/>
-          <w:szCs w:val="21"/>
-        </w:rPr>
-      </w:pPr>
-      <w:r>
-        <w:rPr>
-          <w:rFonts w:ascii="Helvetica" w:hAnsi="Helvetica" w:cs="Helvetica"/>
-          <w:color w:val="000000"/>
-          <w:sz w:val="21"/>
-          <w:szCs w:val="21"/>
-        </w:rPr>
-        <w:t>Here is a setting that</w:t>
-      </w:r>
-      <w:r>
-        <w:rPr>
-          <w:rFonts w:ascii="Helvetica" w:hAnsi="Helvetica" w:cs="Helvetica"/>
-          <w:color w:val="000000"/>
-          <w:sz w:val="21"/>
-          <w:szCs w:val="21"/>
-        </w:rPr>
-        <w:t xml:space="preserve"> can be easily adjusted by the user in the script</w:t>
-      </w:r>
-      <w:r>
-        <w:rPr>
-          <w:rFonts w:ascii="Helvetica" w:hAnsi="Helvetica" w:cs="Helvetica"/>
-          <w:color w:val="000000"/>
-          <w:sz w:val="21"/>
-          <w:szCs w:val="21"/>
-        </w:rPr>
-        <w:t>:</w:t>
-      </w:r>
-    </w:p>
-    <w:p>
-      <w:pPr>
-        <w:pStyle w:val="NormalWeb"/>
-        <w:shd w:val="clear" w:color="auto" w:fill="FFFFFF"/>
-        <w:spacing w:before="120" w:beforeAutospacing="0" w:after="120" w:afterAutospacing="0"/>
-        <w:rPr>
-          <w:rFonts w:ascii="Helvetica" w:hAnsi="Helvetica" w:cs="Helvetica"/>
-          <w:color w:val="000000"/>
-          <w:sz w:val="21"/>
-          <w:szCs w:val="21"/>
-        </w:rPr>
-      </w:pPr>
-      <w:proofErr w:type="spellStart"/>
-      <w:r>
-        <w:rPr>
-          <w:rFonts w:ascii="Helvetica" w:hAnsi="Helvetica" w:cs="Helvetica"/>
-          <w:color w:val="000000"/>
-          <w:sz w:val="21"/>
-          <w:szCs w:val="21"/>
-        </w:rPr>
-        <w:t>plot_factor</w:t>
-      </w:r>
-      <w:proofErr w:type="spellEnd"/>
-      <w:r>
-        <w:rPr>
-          <w:rFonts w:ascii="Helvetica" w:hAnsi="Helvetica" w:cs="Helvetica"/>
-          <w:color w:val="000000"/>
-          <w:sz w:val="21"/>
-          <w:szCs w:val="21"/>
-        </w:rPr>
-        <w:t xml:space="preserve"> – this allows the user to color by their annotation factor of interest for the QC plots.</w:t>
-      </w:r>
-    </w:p>
-    <w:p>
-      <w:pPr>
-        <w:pStyle w:val="NormalWeb"/>
-        <w:shd w:val="clear" w:color="auto" w:fill="FFFFFF"/>
-        <w:spacing w:before="120" w:beforeAutospacing="0" w:after="120" w:afterAutospacing="0"/>
-        <w:rPr>
-          <w:rFonts w:ascii="Helvetica" w:hAnsi="Helvetica" w:cs="Helvetica"/>
-          <w:color w:val="000000"/>
-          <w:sz w:val="21"/>
-          <w:szCs w:val="21"/>
-        </w:rPr>
-      </w:pPr>
-    </w:p>
-    <w:p>
-      <w:pPr>
-        <w:pStyle w:val="NormalWeb"/>
-        <w:shd w:val="clear" w:color="auto" w:fill="FFFFFF"/>
-        <w:spacing w:before="120" w:beforeAutospacing="0" w:after="120" w:afterAutospacing="0"/>
-        <w:rPr>
-          <w:rFonts w:ascii="Helvetica" w:hAnsi="Helvetica" w:cs="Helvetica"/>
-          <w:b/>
-          <w:color w:val="000000"/>
-          <w:sz w:val="21"/>
-          <w:szCs w:val="21"/>
-        </w:rPr>
-      </w:pPr>
-      <w:r>
-        <w:rPr>
-          <w:rFonts w:ascii="Helvetica" w:hAnsi="Helvetica" w:cs="Helvetica"/>
-          <w:b/>
-          <w:color w:val="000000"/>
-          <w:sz w:val="21"/>
-          <w:szCs w:val="21"/>
-        </w:rPr>
-        <w:t>Interpretation of results</w:t>
-      </w:r>
-    </w:p>
-    <w:p>
-      <w:pPr>
-        <w:pStyle w:val="NormalWeb"/>
-        <w:shd w:val="clear" w:color="auto" w:fill="FFFFFF"/>
-        <w:spacing w:before="120" w:beforeAutospacing="0" w:after="120" w:afterAutospacing="0"/>
-        <w:rPr>
-          <w:rFonts w:ascii="Helvetica" w:hAnsi="Helvetica" w:cs="Helvetica"/>
-          <w:color w:val="000000"/>
-          <w:sz w:val="21"/>
-          <w:szCs w:val="21"/>
-        </w:rPr>
-      </w:pPr>
-      <w:r>
-        <w:rPr>
-          <w:rFonts w:ascii="Helvetica" w:hAnsi="Helvetica" w:cs="Helvetica"/>
-          <w:color w:val="000000"/>
-          <w:sz w:val="21"/>
-          <w:szCs w:val="21"/>
-        </w:rPr>
-        <w:t>First, we</w:t>
-      </w:r>
-      <w:r>
-        <w:rPr>
-          <w:rFonts w:ascii="Helvetica" w:hAnsi="Helvetica" w:cs="Helvetica"/>
-          <w:color w:val="000000"/>
-          <w:sz w:val="21"/>
-          <w:szCs w:val="21"/>
-        </w:rPr>
-        <w:t xml:space="preserve"> will</w:t>
-      </w:r>
-      <w:r>
-        <w:rPr>
-          <w:rFonts w:ascii="Helvetica" w:hAnsi="Helvetica" w:cs="Helvetica"/>
-          <w:color w:val="000000"/>
-          <w:sz w:val="21"/>
-          <w:szCs w:val="21"/>
-        </w:rPr>
-        <w:t xml:space="preserve"> look at the QC plots for housekeepers and negative control </w:t>
-      </w:r>
-      <w:proofErr w:type="spellStart"/>
-      <w:r>
-        <w:rPr>
-          <w:rFonts w:ascii="Helvetica" w:hAnsi="Helvetica" w:cs="Helvetica"/>
-          <w:color w:val="000000"/>
-          <w:sz w:val="21"/>
-          <w:szCs w:val="21"/>
-        </w:rPr>
-        <w:t>IgGs</w:t>
-      </w:r>
-      <w:proofErr w:type="spellEnd"/>
-      <w:r>
-        <w:rPr>
-          <w:rFonts w:ascii="Helvetica" w:hAnsi="Helvetica" w:cs="Helvetica"/>
-          <w:color w:val="000000"/>
-          <w:sz w:val="21"/>
-          <w:szCs w:val="21"/>
-        </w:rPr>
-        <w:t xml:space="preserve">. Our motivating theory is simple: if several probes all accurately measure signal strength, they should be highly correlated with each other. More </w:t>
-      </w:r>
-      <w:r>
-        <w:rPr>
-          <w:rFonts w:ascii="Helvetica" w:hAnsi="Helvetica" w:cs="Helvetica"/>
-          <w:color w:val="000000"/>
-          <w:sz w:val="21"/>
-          <w:szCs w:val="21"/>
-        </w:rPr>
-        <w:t>precisely</w:t>
-      </w:r>
-      <w:r>
-        <w:rPr>
-          <w:rFonts w:ascii="Helvetica" w:hAnsi="Helvetica" w:cs="Helvetica"/>
-          <w:color w:val="000000"/>
-          <w:sz w:val="21"/>
-          <w:szCs w:val="21"/>
-        </w:rPr>
-        <w:t>, the log-ratios between them should have low SDs (</w:t>
-      </w:r>
-      <w:r>
-        <w:rPr>
-          <w:rFonts w:ascii="Helvetica" w:hAnsi="Helvetica" w:cs="Helvetica"/>
-          <w:color w:val="000000"/>
-          <w:sz w:val="21"/>
-          <w:szCs w:val="21"/>
-        </w:rPr>
-        <w:t>t</w:t>
-      </w:r>
-      <w:r>
-        <w:rPr>
-          <w:rFonts w:ascii="Helvetica" w:hAnsi="Helvetica" w:cs="Helvetica"/>
-          <w:color w:val="000000"/>
-          <w:sz w:val="21"/>
-          <w:szCs w:val="21"/>
-        </w:rPr>
-        <w:t xml:space="preserve">his latter criterion is similar in spirit to the </w:t>
-      </w:r>
-      <w:proofErr w:type="spellStart"/>
-      <w:r>
-        <w:rPr>
-          <w:rFonts w:ascii="Helvetica" w:hAnsi="Helvetica" w:cs="Helvetica"/>
-          <w:color w:val="000000"/>
-          <w:sz w:val="21"/>
-          <w:szCs w:val="21"/>
-        </w:rPr>
-        <w:t>geNorm</w:t>
-      </w:r>
-      <w:proofErr w:type="spellEnd"/>
-      <w:r>
-        <w:rPr>
-          <w:rFonts w:ascii="Helvetica" w:hAnsi="Helvetica" w:cs="Helvetica"/>
-          <w:color w:val="000000"/>
-          <w:sz w:val="21"/>
-          <w:szCs w:val="21"/>
-        </w:rPr>
-        <w:t xml:space="preserve"> algorithm)</w:t>
+        <w:t xml:space="preserve"> algorithm</w:t>
+      </w:r>
+      <w:r>
+        <w:rPr>
+          <w:rFonts w:ascii="Helvetica" w:hAnsi="Helvetica" w:cs="Helvetica"/>
+          <w:color w:val="000000"/>
+          <w:sz w:val="21"/>
+          <w:szCs w:val="21"/>
+        </w:rPr>
+        <w:t>)</w:t>
       </w:r>
       <w:r>
         <w:rPr>
@@ -1120,7 +1110,16 @@
           <w:sz w:val="21"/>
           <w:szCs w:val="21"/>
         </w:rPr>
-        <w:t xml:space="preserve"> we see good concordance amongst the </w:t>
+        <w:t xml:space="preserve"> </w:t>
+      </w:r>
+      <w:r>
+        <w:rPr>
+          <w:rFonts w:ascii="Helvetica" w:hAnsi="Helvetica" w:cs="Helvetica"/>
+          <w:color w:val="000000"/>
+          <w:sz w:val="21"/>
+          <w:szCs w:val="21"/>
+        </w:rPr>
+        <w:t xml:space="preserve">we see good concordance amongst the </w:t>
       </w:r>
       <w:proofErr w:type="spellStart"/>
       <w:r>
@@ -1169,7 +1168,16 @@
           <w:sz w:val="21"/>
           <w:szCs w:val="21"/>
         </w:rPr>
-        <w:t>Importantly, we do</w:t>
+        <w:t xml:space="preserve">Importantly, we </w:t>
+      </w:r>
+      <w:r>
+        <w:rPr>
+          <w:rFonts w:ascii="Helvetica" w:hAnsi="Helvetica" w:cs="Helvetica"/>
+          <w:color w:val="000000"/>
+          <w:sz w:val="21"/>
+          <w:szCs w:val="21"/>
+        </w:rPr>
+        <w:t>do</w:t>
       </w:r>
       <w:r>
         <w:rPr>
@@ -1258,7 +1266,16 @@
           <w:sz w:val="21"/>
           <w:szCs w:val="21"/>
         </w:rPr>
-        <w:t>Now let</w:t>
+        <w:t xml:space="preserve">Now </w:t>
+      </w:r>
+      <w:r>
+        <w:rPr>
+          <w:rFonts w:ascii="Helvetica" w:hAnsi="Helvetica" w:cs="Helvetica"/>
+          <w:color w:val="000000"/>
+          <w:sz w:val="21"/>
+          <w:szCs w:val="21"/>
+        </w:rPr>
+        <w:t>let</w:t>
       </w:r>
       <w:r>
         <w:rPr>
@@ -1386,7 +1403,6 @@
           <w:sz w:val="21"/>
           <w:szCs w:val="21"/>
         </w:rPr>
-        <w:lastRenderedPageBreak/>
         <w:t>Above</w:t>
       </w:r>
       <w:r>
@@ -1396,42 +1412,60 @@
           <w:sz w:val="21"/>
           <w:szCs w:val="21"/>
         </w:rPr>
-        <w:t xml:space="preserve"> we see a tendency for the blue-colored slide to over-express S6. Housekeeper normalization might be better without this protein. Though the offset of the red points in the middle-right cluster casts some doubt on GAPDH as well. </w:t>
-      </w:r>
-    </w:p>
-    <w:p>
-      <w:pPr>
-        <w:pStyle w:val="NormalWeb"/>
-        <w:shd w:val="clear" w:color="auto" w:fill="FFFFFF"/>
-        <w:spacing w:before="120" w:beforeAutospacing="0" w:after="120" w:afterAutospacing="0"/>
-        <w:rPr>
-          <w:rFonts w:ascii="Helvetica" w:hAnsi="Helvetica" w:cs="Helvetica"/>
-          <w:color w:val="000000"/>
-          <w:sz w:val="21"/>
-          <w:szCs w:val="21"/>
-        </w:rPr>
-      </w:pPr>
-    </w:p>
-    <w:p>
-      <w:pPr>
-        <w:pStyle w:val="NormalWeb"/>
-        <w:shd w:val="clear" w:color="auto" w:fill="FFFFFF"/>
-        <w:spacing w:before="120" w:beforeAutospacing="0" w:after="120" w:afterAutospacing="0"/>
-        <w:rPr>
-          <w:rFonts w:ascii="Helvetica" w:hAnsi="Helvetica" w:cs="Helvetica"/>
-          <w:color w:val="000000"/>
-          <w:sz w:val="21"/>
-          <w:szCs w:val="21"/>
-        </w:rPr>
-      </w:pPr>
-      <w:r>
-        <w:rPr>
-          <w:rFonts w:ascii="Helvetica" w:hAnsi="Helvetica" w:cs="Helvetica"/>
-          <w:color w:val="000000"/>
-          <w:sz w:val="21"/>
-          <w:szCs w:val="21"/>
-        </w:rPr>
-        <w:t>Finally, let</w:t>
+        <w:t xml:space="preserve"> </w:t>
+      </w:r>
+      <w:r>
+        <w:rPr>
+          <w:rFonts w:ascii="Helvetica" w:hAnsi="Helvetica" w:cs="Helvetica"/>
+          <w:color w:val="000000"/>
+          <w:sz w:val="21"/>
+          <w:szCs w:val="21"/>
+        </w:rPr>
+        <w:t xml:space="preserve">we see a tendency for the blue-colored slide to over-express S6. Housekeeper normalization might be better without this protein. Though the offset of the red points in the middle-right cluster casts some doubt on GAPDH as well. </w:t>
+      </w:r>
+    </w:p>
+    <w:p>
+      <w:pPr>
+        <w:pStyle w:val="NormalWeb"/>
+        <w:shd w:val="clear" w:color="auto" w:fill="FFFFFF"/>
+        <w:spacing w:before="120" w:beforeAutospacing="0" w:after="120" w:afterAutospacing="0"/>
+        <w:rPr>
+          <w:rFonts w:ascii="Helvetica" w:hAnsi="Helvetica" w:cs="Helvetica"/>
+          <w:color w:val="000000"/>
+          <w:sz w:val="21"/>
+          <w:szCs w:val="21"/>
+        </w:rPr>
+      </w:pPr>
+    </w:p>
+    <w:p>
+      <w:pPr>
+        <w:pStyle w:val="NormalWeb"/>
+        <w:shd w:val="clear" w:color="auto" w:fill="FFFFFF"/>
+        <w:spacing w:before="120" w:beforeAutospacing="0" w:after="120" w:afterAutospacing="0"/>
+        <w:rPr>
+          <w:rFonts w:ascii="Helvetica" w:hAnsi="Helvetica" w:cs="Helvetica"/>
+          <w:color w:val="000000"/>
+          <w:sz w:val="21"/>
+          <w:szCs w:val="21"/>
+        </w:rPr>
+      </w:pPr>
+      <w:r>
+        <w:rPr>
+          <w:rFonts w:ascii="Helvetica" w:hAnsi="Helvetica" w:cs="Helvetica"/>
+          <w:color w:val="000000"/>
+          <w:sz w:val="21"/>
+          <w:szCs w:val="21"/>
+        </w:rPr>
+        <w:t xml:space="preserve">Finally, </w:t>
+      </w:r>
+      <w:r>
+        <w:rPr>
+          <w:rFonts w:ascii="Helvetica" w:hAnsi="Helvetica" w:cs="Helvetica"/>
+          <w:color w:val="000000"/>
+          <w:sz w:val="21"/>
+          <w:szCs w:val="21"/>
+        </w:rPr>
+        <w:t>let</w:t>
       </w:r>
       <w:r>
         <w:rPr>
@@ -1623,7 +1657,16 @@
           <w:sz w:val="21"/>
           <w:szCs w:val="21"/>
         </w:rPr>
-        <w:t xml:space="preserve"> If these factors diverged strongly, we</w:t>
+        <w:t xml:space="preserve"> If these factors diverged strongly, </w:t>
+      </w:r>
+      <w:r>
+        <w:rPr>
+          <w:rFonts w:ascii="Helvetica" w:hAnsi="Helvetica" w:cs="Helvetica"/>
+          <w:color w:val="000000"/>
+          <w:sz w:val="21"/>
+          <w:szCs w:val="21"/>
+        </w:rPr>
+        <w:t>we</w:t>
       </w:r>
       <w:r>
         <w:rPr>
@@ -1859,7 +1902,6 @@
           <w:sz w:val="21"/>
           <w:szCs w:val="21"/>
         </w:rPr>
-        <w:lastRenderedPageBreak/>
         <w:t xml:space="preserve">This </w:t>
       </w:r>
       <w:r>
@@ -3121,6 +3163,21 @@
 </file>
 
 <file path=customXml/item1.xml><?xml version="1.0" encoding="utf-8"?>
+<?mso-contentType ?>
+<FormTemplates xmlns="http://schemas.microsoft.com/sharepoint/v3/contenttype/forms">
+  <Display>DocumentLibraryForm</Display>
+  <Edit>DocumentLibraryForm</Edit>
+  <New>DocumentLibraryForm</New>
+</FormTemplates>
+</file>
+
+<file path=customXml/item2.xml><?xml version="1.0" encoding="utf-8"?>
+<p:properties xmlns:p="http://schemas.microsoft.com/office/2006/metadata/properties" xmlns:xsi="http://www.w3.org/2001/XMLSchema-instance" xmlns:pc="http://schemas.microsoft.com/office/infopath/2007/PartnerControls">
+  <documentManagement/>
+</p:properties>
+</file>
+
+<file path=customXml/item3.xml><?xml version="1.0" encoding="utf-8"?>
 <ct:contentTypeSchema xmlns:ct="http://schemas.microsoft.com/office/2006/metadata/contentType" xmlns:ma="http://schemas.microsoft.com/office/2006/metadata/properties/metaAttributes" ct:_="" ma:_="" ma:contentTypeName="Document" ma:contentTypeID="0x010100948EE25D2A4CCF429FF9E8F2EDCDF231" ma:contentTypeVersion="4" ma:contentTypeDescription="Create a new document." ma:contentTypeScope="" ma:versionID="a66fc58676ede860af1d610db671f112">
   <xsd:schema xmlns:xsd="http://www.w3.org/2001/XMLSchema" xmlns:xs="http://www.w3.org/2001/XMLSchema" xmlns:p="http://schemas.microsoft.com/office/2006/metadata/properties" xmlns:ns2="13a51d44-2ee7-445d-a695-10f52412b52d" targetNamespace="http://schemas.microsoft.com/office/2006/metadata/properties" ma:root="true" ma:fieldsID="ab9f2b303865f1bfe319115e62d0a735" ns2:_="">
     <xsd:import namespace="13a51d44-2ee7-445d-a695-10f52412b52d"/>
@@ -3266,22 +3323,24 @@
 </ct:contentTypeSchema>
 </file>
 
-<file path=customXml/item2.xml><?xml version="1.0" encoding="utf-8"?>
-<p:properties xmlns:p="http://schemas.microsoft.com/office/2006/metadata/properties" xmlns:xsi="http://www.w3.org/2001/XMLSchema-instance" xmlns:pc="http://schemas.microsoft.com/office/infopath/2007/PartnerControls">
-  <documentManagement/>
-</p:properties>
+<file path=customXml/itemProps1.xml><?xml version="1.0" encoding="utf-8"?>
+<ds:datastoreItem xmlns:ds="http://schemas.openxmlformats.org/officeDocument/2006/customXml" ds:itemID="{C5725259-AA7A-445B-AC10-C8CF2D1B64C7}">
+  <ds:schemaRefs>
+    <ds:schemaRef ds:uri="http://schemas.microsoft.com/sharepoint/v3/contenttype/forms"/>
+  </ds:schemaRefs>
+</ds:datastoreItem>
 </file>
 
-<file path=customXml/item3.xml><?xml version="1.0" encoding="utf-8"?>
-<?mso-contentType ?>
-<FormTemplates xmlns="http://schemas.microsoft.com/sharepoint/v3/contenttype/forms">
-  <Display>DocumentLibraryForm</Display>
-  <Edit>DocumentLibraryForm</Edit>
-  <New>DocumentLibraryForm</New>
-</FormTemplates>
+<file path=customXml/itemProps2.xml><?xml version="1.0" encoding="utf-8"?>
+<ds:datastoreItem xmlns:ds="http://schemas.openxmlformats.org/officeDocument/2006/customXml" ds:itemID="{CF4C4C77-DCA3-4D85-8DAA-627A59A46E03}">
+  <ds:schemaRefs>
+    <ds:schemaRef ds:uri="http://schemas.microsoft.com/office/2006/metadata/properties"/>
+    <ds:schemaRef ds:uri="http://schemas.microsoft.com/office/infopath/2007/PartnerControls"/>
+  </ds:schemaRefs>
+</ds:datastoreItem>
 </file>
 
-<file path=customXml/itemProps1.xml><?xml version="1.0" encoding="utf-8"?>
+<file path=customXml/itemProps3.xml><?xml version="1.0" encoding="utf-8"?>
 <ds:datastoreItem xmlns:ds="http://schemas.openxmlformats.org/officeDocument/2006/customXml" ds:itemID="{7CC383E8-BED5-4DAD-97C4-637A58F56E6C}">
   <ds:schemaRefs>
     <ds:schemaRef ds:uri="http://schemas.microsoft.com/office/2006/metadata/contentType"/>
@@ -3297,21 +3356,4 @@
     <ds:schemaRef ds:uri="http://schemas.microsoft.com/internal/obd"/>
   </ds:schemaRefs>
 </ds:datastoreItem>
-</file>
-
-<file path=customXml/itemProps2.xml><?xml version="1.0" encoding="utf-8"?>
-<ds:datastoreItem xmlns:ds="http://schemas.openxmlformats.org/officeDocument/2006/customXml" ds:itemID="{CF4C4C77-DCA3-4D85-8DAA-627A59A46E03}">
-  <ds:schemaRefs>
-    <ds:schemaRef ds:uri="http://schemas.microsoft.com/office/2006/metadata/properties"/>
-    <ds:schemaRef ds:uri="http://schemas.microsoft.com/office/infopath/2007/PartnerControls"/>
-  </ds:schemaRefs>
-</ds:datastoreItem>
-</file>
-
-<file path=customXml/itemProps3.xml><?xml version="1.0" encoding="utf-8"?>
-<ds:datastoreItem xmlns:ds="http://schemas.openxmlformats.org/officeDocument/2006/customXml" ds:itemID="{C5725259-AA7A-445B-AC10-C8CF2D1B64C7}">
-  <ds:schemaRefs>
-    <ds:schemaRef ds:uri="http://schemas.microsoft.com/sharepoint/v3/contenttype/forms"/>
-  </ds:schemaRefs>
-</ds:datastoreItem>
 </file>
</xml_diff>